<commit_message>
fixed download link and update resume
</commit_message>
<xml_diff>
--- a/assets/Resume Anthony Dominguez.docx
+++ b/assets/Resume Anthony Dominguez.docx
@@ -91,7 +91,7 @@
                 <w:noProof/>
               </w:rPr>
               <w:pict w14:anchorId="07790A69">
-                <v:rect id="_x0000_i1025" alt="" style="width:468pt;height:.05pt;mso-width-percent:0;mso-height-percent:0;mso-width-percent:0;mso-height-percent:0" o:hralign="center" o:hrstd="t" o:hr="t" fillcolor="#a0a0a0" stroked="f"/>
+                <v:rect id="_x0000_i1025" alt="" style="width:462pt;height:.05pt;mso-width-percent:0;mso-height-percent:0;mso-width-percent:0;mso-height-percent:0" o:hralign="center" o:hrstd="t" o:hr="t" fillcolor="#a0a0a0" stroked="f"/>
               </w:pict>
             </w:r>
           </w:p>
@@ -108,14 +108,15 @@
                 <w:color w:val="1155CC"/>
               </w:rPr>
             </w:pPr>
-            <w:r>
-              <w:rPr>
-                <w:rFonts w:ascii="Times New Roman" w:eastAsia="Times New Roman" w:hAnsi="Times New Roman" w:cs="Times New Roman"/>
-                <w:color w:val="1155CC"/>
-                <w:u w:val="single"/>
-              </w:rPr>
-              <w:t>https://www.linkedin.com/in/anthony-dominguez-4884529b/</w:t>
-            </w:r>
+            <w:hyperlink r:id="rId7" w:history="1">
+              <w:r>
+                <w:rPr>
+                  <w:rStyle w:val="Hyperlink"/>
+                  <w:rFonts w:ascii="Times New Roman" w:eastAsia="Times New Roman" w:hAnsi="Times New Roman" w:cs="Times New Roman"/>
+                </w:rPr>
+                <w:t>https://www.linkedin.com/in/anthony-dominguez-4884529b/</w:t>
+              </w:r>
+            </w:hyperlink>
           </w:p>
           <w:p>
             <w:pPr>
@@ -130,14 +131,15 @@
                 <w:color w:val="1155CC"/>
               </w:rPr>
             </w:pPr>
-            <w:r>
-              <w:rPr>
-                <w:rFonts w:ascii="Times New Roman" w:eastAsia="Times New Roman" w:hAnsi="Times New Roman" w:cs="Times New Roman"/>
-                <w:color w:val="1155CC"/>
-                <w:u w:val="single"/>
-              </w:rPr>
-              <w:t>https://anthonydominguez86.github.io/anthony-dominguez-86/index.html</w:t>
-            </w:r>
+            <w:hyperlink r:id="rId8" w:history="1">
+              <w:r>
+                <w:rPr>
+                  <w:rStyle w:val="Hyperlink"/>
+                  <w:rFonts w:ascii="Times New Roman" w:eastAsia="Times New Roman" w:hAnsi="Times New Roman" w:cs="Times New Roman"/>
+                </w:rPr>
+                <w:t>https://anthonydominguez86.github.io/anthony-dominguez-86/index.html</w:t>
+              </w:r>
+            </w:hyperlink>
           </w:p>
           <w:p>
             <w:pPr>
@@ -152,14 +154,26 @@
                 <w:color w:val="1155CC"/>
               </w:rPr>
             </w:pPr>
-            <w:r>
-              <w:rPr>
-                <w:rFonts w:ascii="Times New Roman" w:eastAsia="Times New Roman" w:hAnsi="Times New Roman" w:cs="Times New Roman"/>
-                <w:color w:val="1155CC"/>
+            <w:hyperlink r:id="rId9" w:history="1">
+              <w:r>
+                <w:rPr>
+                  <w:rStyle w:val="Hyperlink"/>
+                  <w:rFonts w:ascii="Times New Roman" w:eastAsia="Times New Roman" w:hAnsi="Times New Roman" w:cs="Times New Roman"/>
+                </w:rPr>
+                <w:t>https://github.com/anthonydominguez86</w:t>
+              </w:r>
+            </w:hyperlink>
+          </w:p>
+          <w:p>
+            <w:pPr>
+              <w:spacing w:before="0" w:line="276" w:lineRule="auto"/>
+              <w:ind w:right="30"/>
+              <w:rPr>
+                <w:rFonts w:ascii="Times New Roman" w:eastAsia="Times New Roman" w:hAnsi="Times New Roman" w:cs="Times New Roman"/>
+                <w:color w:val="000000"/>
                 <w:u w:val="single"/>
               </w:rPr>
-              <w:t>https://github.com/anthonydominguez86</w:t>
-            </w:r>
+            </w:pPr>
           </w:p>
           <w:p>
             <w:pPr>
@@ -168,9 +182,21 @@
               <w:rPr>
                 <w:rFonts w:ascii="Times New Roman" w:eastAsia="Times New Roman" w:hAnsi="Times New Roman" w:cs="Times New Roman"/>
                 <w:color w:val="000000"/>
+                <w:sz w:val="20"/>
+                <w:szCs w:val="20"/>
                 <w:u w:val="single"/>
               </w:rPr>
             </w:pPr>
+            <w:r>
+              <w:rPr>
+                <w:rFonts w:ascii="Times New Roman" w:eastAsia="Times New Roman" w:hAnsi="Times New Roman" w:cs="Times New Roman"/>
+                <w:color w:val="000000"/>
+                <w:sz w:val="20"/>
+                <w:szCs w:val="20"/>
+                <w:u w:val="single"/>
+              </w:rPr>
+              <w:t>PROFILE</w:t>
+            </w:r>
           </w:p>
           <w:p>
             <w:pPr>
@@ -184,7 +210,12 @@
                 <w:u w:val="single"/>
               </w:rPr>
             </w:pPr>
-            <w:r>
+          </w:p>
+          <w:p>
+            <w:pPr>
+              <w:widowControl/>
+              <w:spacing w:before="0" w:line="276" w:lineRule="auto"/>
+              <w:ind w:right="0"/>
               <w:rPr>
                 <w:rFonts w:ascii="Times New Roman" w:eastAsia="Times New Roman" w:hAnsi="Times New Roman" w:cs="Times New Roman"/>
                 <w:color w:val="000000"/>
@@ -192,61 +223,15 @@
                 <w:szCs w:val="20"/>
                 <w:u w:val="single"/>
               </w:rPr>
-              <w:t>PROFILE</w:t>
-            </w:r>
-          </w:p>
-          <w:p>
-            <w:pPr>
-              <w:spacing w:before="0" w:line="276" w:lineRule="auto"/>
-              <w:ind w:right="30"/>
-              <w:rPr>
-                <w:rFonts w:ascii="Times New Roman" w:eastAsia="Times New Roman" w:hAnsi="Times New Roman" w:cs="Times New Roman"/>
-                <w:color w:val="000000"/>
-                <w:sz w:val="20"/>
-                <w:szCs w:val="20"/>
-                <w:u w:val="single"/>
-              </w:rPr>
-            </w:pPr>
-          </w:p>
-          <w:p>
-            <w:pPr>
-              <w:widowControl/>
-              <w:spacing w:before="0" w:line="276" w:lineRule="auto"/>
-              <w:ind w:right="0"/>
-              <w:rPr>
-                <w:rFonts w:ascii="Times New Roman" w:eastAsia="Times New Roman" w:hAnsi="Times New Roman" w:cs="Times New Roman"/>
-                <w:color w:val="000000"/>
-                <w:sz w:val="20"/>
-                <w:szCs w:val="20"/>
-                <w:u w:val="single"/>
-              </w:rPr>
-            </w:pPr>
-            <w:r>
-              <w:rPr>
-                <w:rFonts w:ascii="Times New Roman" w:eastAsia="Times New Roman" w:hAnsi="Times New Roman" w:cs="Times New Roman"/>
-                <w:color w:val="000000"/>
-                <w:sz w:val="20"/>
-                <w:szCs w:val="20"/>
-              </w:rPr>
-              <w:t>Full stack web developer recently earned a certificate in full stack web development from Georgia Institute of Technology.  Skills in HTML, CSS, and JavaScript with extreme proficiency under challenging situations, ability to meet deadlines, and ability to</w:t>
-            </w:r>
-            <w:r>
-              <w:rPr>
-                <w:rFonts w:ascii="Times New Roman" w:eastAsia="Times New Roman" w:hAnsi="Times New Roman" w:cs="Times New Roman"/>
-                <w:color w:val="000000"/>
-                <w:sz w:val="20"/>
-                <w:szCs w:val="20"/>
-              </w:rPr>
-              <w:t xml:space="preserve"> work and be efficient with a team. With every project my goal is to fully understand the execution of the code for server software and also create a functional and useful tool for the client software. Recently finished a team project that allows Mentors a</w:t>
-            </w:r>
-            <w:r>
-              <w:rPr>
-                <w:rFonts w:ascii="Times New Roman" w:eastAsia="Times New Roman" w:hAnsi="Times New Roman" w:cs="Times New Roman"/>
-                <w:color w:val="000000"/>
-                <w:sz w:val="20"/>
-                <w:szCs w:val="20"/>
-              </w:rPr>
-              <w:t xml:space="preserve">nd Mentees the ability to connect and learn a trade that would help them start a career. </w:t>
+            </w:pPr>
+            <w:r>
+              <w:rPr>
+                <w:rFonts w:ascii="Times New Roman" w:eastAsia="Times New Roman" w:hAnsi="Times New Roman" w:cs="Times New Roman"/>
+                <w:color w:val="000000"/>
+                <w:sz w:val="20"/>
+                <w:szCs w:val="20"/>
+              </w:rPr>
+              <w:t xml:space="preserve">Full stack web developer recently earned a certificate in full stack web development from Georgia Institute of Technology.  Skills in HTML, CSS, and JavaScript with extreme proficiency under challenging situations, ability to meet deadlines, and ability to work and be efficient with a team. With every project my goal is to fully understand the execution of the code for server software and also create a functional and useful tool for the client software. Recently finished a team project that allows Mentors and Mentees the ability to connect and learn a trade that would help them start a career. </w:t>
             </w:r>
           </w:p>
           <w:p>
@@ -360,7 +345,6 @@
               </w:rPr>
               <w:t xml:space="preserve"> Place- </w:t>
             </w:r>
-            <w:proofErr w:type="spellStart"/>
             <w:r>
               <w:rPr>
                 <w:rFonts w:ascii="Times New Roman" w:eastAsia="Times New Roman" w:hAnsi="Times New Roman" w:cs="Times New Roman"/>
@@ -369,127 +353,135 @@
                 <w:szCs w:val="20"/>
                 <w:lang w:val="fr-FR"/>
               </w:rPr>
-              <w:t>Executive</w:t>
-            </w:r>
-            <w:proofErr w:type="spellEnd"/>
-            <w:r>
-              <w:rPr>
-                <w:rFonts w:ascii="Times New Roman" w:eastAsia="Times New Roman" w:hAnsi="Times New Roman" w:cs="Times New Roman"/>
-                <w:color w:val="000000"/>
-                <w:sz w:val="20"/>
-                <w:szCs w:val="20"/>
-                <w:lang w:val="fr-FR"/>
-              </w:rPr>
-              <w:t xml:space="preserve"> </w:t>
-            </w:r>
-            <w:proofErr w:type="spellStart"/>
-            <w:r>
-              <w:rPr>
-                <w:rFonts w:ascii="Times New Roman" w:eastAsia="Times New Roman" w:hAnsi="Times New Roman" w:cs="Times New Roman"/>
-                <w:color w:val="000000"/>
-                <w:sz w:val="20"/>
-                <w:szCs w:val="20"/>
-                <w:lang w:val="fr-FR"/>
+              <w:t>Executive Sous Chef</w:t>
+            </w:r>
+          </w:p>
+          <w:p>
+            <w:pPr>
+              <w:spacing w:before="0" w:line="276" w:lineRule="auto"/>
+              <w:ind w:right="30"/>
+              <w:rPr>
+                <w:rFonts w:ascii="Times New Roman" w:eastAsia="Times New Roman" w:hAnsi="Times New Roman" w:cs="Times New Roman"/>
+                <w:color w:val="000000"/>
+                <w:sz w:val="20"/>
+                <w:szCs w:val="20"/>
+              </w:rPr>
+            </w:pPr>
+            <w:r>
+              <w:rPr>
+                <w:rFonts w:ascii="Times New Roman" w:eastAsia="Times New Roman" w:hAnsi="Times New Roman" w:cs="Times New Roman"/>
+                <w:color w:val="000000"/>
+                <w:sz w:val="20"/>
+                <w:szCs w:val="20"/>
+              </w:rPr>
+              <w:t>Balanced budget to reduce food cost by 3%</w:t>
+            </w:r>
+          </w:p>
+          <w:p>
+            <w:pPr>
+              <w:spacing w:before="0" w:line="276" w:lineRule="auto"/>
+              <w:ind w:right="30"/>
+              <w:rPr>
+                <w:rFonts w:ascii="Times New Roman" w:eastAsia="Times New Roman" w:hAnsi="Times New Roman" w:cs="Times New Roman"/>
+                <w:color w:val="000000"/>
+                <w:sz w:val="20"/>
+                <w:szCs w:val="20"/>
+              </w:rPr>
+            </w:pPr>
+            <w:r>
+              <w:rPr>
+                <w:rFonts w:ascii="Times New Roman" w:eastAsia="Times New Roman" w:hAnsi="Times New Roman" w:cs="Times New Roman"/>
+                <w:color w:val="000000"/>
+                <w:sz w:val="20"/>
+                <w:szCs w:val="20"/>
+              </w:rPr>
+              <w:t>Successfully managed 3 outlets in absence of Executive Chef</w:t>
+            </w:r>
+          </w:p>
+          <w:p>
+            <w:pPr>
+              <w:spacing w:before="0" w:line="276" w:lineRule="auto"/>
+              <w:ind w:right="30"/>
+              <w:rPr>
+                <w:rFonts w:ascii="Times New Roman" w:eastAsia="Times New Roman" w:hAnsi="Times New Roman" w:cs="Times New Roman"/>
+                <w:color w:val="000000"/>
+                <w:sz w:val="20"/>
+                <w:szCs w:val="20"/>
+              </w:rPr>
+            </w:pPr>
+            <w:r>
+              <w:rPr>
+                <w:rFonts w:ascii="Times New Roman" w:eastAsia="Times New Roman" w:hAnsi="Times New Roman" w:cs="Times New Roman"/>
+                <w:color w:val="000000"/>
+                <w:sz w:val="20"/>
+                <w:szCs w:val="20"/>
+              </w:rPr>
+              <w:t>Jan 2020 – January 2021</w:t>
+            </w:r>
+          </w:p>
+          <w:p>
+            <w:pPr>
+              <w:spacing w:before="0" w:line="276" w:lineRule="auto"/>
+              <w:ind w:right="30"/>
+              <w:rPr>
+                <w:rFonts w:ascii="Times New Roman" w:eastAsia="Times New Roman" w:hAnsi="Times New Roman" w:cs="Times New Roman"/>
+                <w:color w:val="000000"/>
+                <w:sz w:val="20"/>
+                <w:szCs w:val="20"/>
+              </w:rPr>
+            </w:pPr>
+            <w:r>
+              <w:rPr>
+                <w:rFonts w:ascii="Times New Roman" w:eastAsia="Times New Roman" w:hAnsi="Times New Roman" w:cs="Times New Roman"/>
+                <w:color w:val="000000"/>
+                <w:sz w:val="20"/>
+                <w:szCs w:val="20"/>
+              </w:rPr>
+              <w:t>Duluth, Georgia</w:t>
+            </w:r>
+          </w:p>
+          <w:p>
+            <w:pPr>
+              <w:spacing w:before="0" w:line="276" w:lineRule="auto"/>
+              <w:ind w:right="30"/>
+              <w:rPr>
+                <w:rFonts w:ascii="Times New Roman" w:eastAsia="Times New Roman" w:hAnsi="Times New Roman" w:cs="Times New Roman"/>
+                <w:sz w:val="20"/>
+                <w:szCs w:val="20"/>
+                <w:u w:val="single"/>
+              </w:rPr>
+            </w:pPr>
+          </w:p>
+          <w:p>
+            <w:pPr>
+              <w:spacing w:before="0" w:line="276" w:lineRule="auto"/>
+              <w:ind w:right="0"/>
+              <w:rPr>
+                <w:rFonts w:ascii="Times New Roman" w:eastAsia="Times New Roman" w:hAnsi="Times New Roman" w:cs="Times New Roman"/>
+                <w:color w:val="000000"/>
+                <w:sz w:val="20"/>
+                <w:szCs w:val="20"/>
+              </w:rPr>
+            </w:pPr>
+            <w:r>
+              <w:rPr>
+                <w:rFonts w:ascii="Times New Roman" w:eastAsia="Times New Roman" w:hAnsi="Times New Roman" w:cs="Times New Roman"/>
+                <w:b/>
+                <w:color w:val="000000"/>
+                <w:sz w:val="20"/>
+                <w:szCs w:val="20"/>
+              </w:rPr>
+              <w:t xml:space="preserve">Dantanna’s Surf and Turf- </w:t>
+            </w:r>
+            <w:r>
+              <w:rPr>
+                <w:rFonts w:ascii="Times New Roman" w:eastAsia="Times New Roman" w:hAnsi="Times New Roman" w:cs="Times New Roman"/>
+                <w:color w:val="000000"/>
+                <w:sz w:val="20"/>
+                <w:szCs w:val="20"/>
               </w:rPr>
               <w:t>Sous Chef</w:t>
             </w:r>
-            <w:proofErr w:type="spellEnd"/>
-          </w:p>
-          <w:p>
-            <w:pPr>
-              <w:spacing w:before="0" w:line="276" w:lineRule="auto"/>
-              <w:ind w:right="30"/>
-              <w:rPr>
-                <w:rFonts w:ascii="Times New Roman" w:eastAsia="Times New Roman" w:hAnsi="Times New Roman" w:cs="Times New Roman"/>
-                <w:color w:val="000000"/>
-                <w:sz w:val="20"/>
-                <w:szCs w:val="20"/>
-              </w:rPr>
-            </w:pPr>
-            <w:r>
-              <w:rPr>
-                <w:rFonts w:ascii="Times New Roman" w:eastAsia="Times New Roman" w:hAnsi="Times New Roman" w:cs="Times New Roman"/>
-                <w:color w:val="000000"/>
-                <w:sz w:val="20"/>
-                <w:szCs w:val="20"/>
-              </w:rPr>
-              <w:t>Balanced budget to reduce food cost by 3%</w:t>
-            </w:r>
-          </w:p>
-          <w:p>
-            <w:pPr>
-              <w:spacing w:before="0" w:line="276" w:lineRule="auto"/>
-              <w:ind w:right="30"/>
-              <w:rPr>
-                <w:rFonts w:ascii="Times New Roman" w:eastAsia="Times New Roman" w:hAnsi="Times New Roman" w:cs="Times New Roman"/>
-                <w:color w:val="000000"/>
-                <w:sz w:val="20"/>
-                <w:szCs w:val="20"/>
-              </w:rPr>
-            </w:pPr>
-            <w:r>
-              <w:rPr>
-                <w:rFonts w:ascii="Times New Roman" w:eastAsia="Times New Roman" w:hAnsi="Times New Roman" w:cs="Times New Roman"/>
-                <w:color w:val="000000"/>
-                <w:sz w:val="20"/>
-                <w:szCs w:val="20"/>
-              </w:rPr>
-              <w:t>Successfully managed 3 outlets in absence of Executive Chef</w:t>
-            </w:r>
-          </w:p>
-          <w:p>
-            <w:pPr>
-              <w:spacing w:before="0" w:line="276" w:lineRule="auto"/>
-              <w:ind w:right="30"/>
-              <w:rPr>
-                <w:rFonts w:ascii="Times New Roman" w:eastAsia="Times New Roman" w:hAnsi="Times New Roman" w:cs="Times New Roman"/>
-                <w:color w:val="000000"/>
-                <w:sz w:val="20"/>
-                <w:szCs w:val="20"/>
-              </w:rPr>
-            </w:pPr>
-            <w:r>
-              <w:rPr>
-                <w:rFonts w:ascii="Times New Roman" w:eastAsia="Times New Roman" w:hAnsi="Times New Roman" w:cs="Times New Roman"/>
-                <w:color w:val="000000"/>
-                <w:sz w:val="20"/>
-                <w:szCs w:val="20"/>
-              </w:rPr>
-              <w:t>Jan 2020 – January 2021</w:t>
-            </w:r>
-          </w:p>
-          <w:p>
-            <w:pPr>
-              <w:spacing w:before="0" w:line="276" w:lineRule="auto"/>
-              <w:ind w:right="30"/>
-              <w:rPr>
-                <w:rFonts w:ascii="Times New Roman" w:eastAsia="Times New Roman" w:hAnsi="Times New Roman" w:cs="Times New Roman"/>
-                <w:color w:val="000000"/>
-                <w:sz w:val="20"/>
-                <w:szCs w:val="20"/>
-              </w:rPr>
-            </w:pPr>
-            <w:r>
-              <w:rPr>
-                <w:rFonts w:ascii="Times New Roman" w:eastAsia="Times New Roman" w:hAnsi="Times New Roman" w:cs="Times New Roman"/>
-                <w:color w:val="000000"/>
-                <w:sz w:val="20"/>
-                <w:szCs w:val="20"/>
-              </w:rPr>
-              <w:t>Duluth, Georgia</w:t>
-            </w:r>
-          </w:p>
-          <w:p>
-            <w:pPr>
-              <w:spacing w:before="0" w:line="276" w:lineRule="auto"/>
-              <w:ind w:right="30"/>
-              <w:rPr>
-                <w:rFonts w:ascii="Times New Roman" w:eastAsia="Times New Roman" w:hAnsi="Times New Roman" w:cs="Times New Roman"/>
-                <w:sz w:val="20"/>
-                <w:szCs w:val="20"/>
-                <w:u w:val="single"/>
-              </w:rPr>
-            </w:pPr>
           </w:p>
           <w:p>
             <w:pPr>
@@ -505,21 +497,11 @@
             <w:r>
               <w:rPr>
                 <w:rFonts w:ascii="Times New Roman" w:eastAsia="Times New Roman" w:hAnsi="Times New Roman" w:cs="Times New Roman"/>
-                <w:b/>
-                <w:color w:val="000000"/>
-                <w:sz w:val="20"/>
-                <w:szCs w:val="20"/>
-              </w:rPr>
-              <w:t xml:space="preserve">Dantanna’s Surf and Turf- </w:t>
-            </w:r>
-            <w:r>
-              <w:rPr>
-                <w:rFonts w:ascii="Times New Roman" w:eastAsia="Times New Roman" w:hAnsi="Times New Roman" w:cs="Times New Roman"/>
-                <w:color w:val="000000"/>
-                <w:sz w:val="20"/>
-                <w:szCs w:val="20"/>
-              </w:rPr>
-              <w:t>Sous Chef</w:t>
+                <w:color w:val="000000"/>
+                <w:sz w:val="20"/>
+                <w:szCs w:val="20"/>
+              </w:rPr>
+              <w:t>Reported directly to General Manager while keeping a steady food cost, P&amp;L and budget</w:t>
             </w:r>
           </w:p>
           <w:p>
@@ -540,7 +522,7 @@
                 <w:sz w:val="20"/>
                 <w:szCs w:val="20"/>
               </w:rPr>
-              <w:t>Reported directly to General Manager while keeping a steady food cost, P&amp;L and budget</w:t>
+              <w:t>Oct 2017 – Jan 2020</w:t>
             </w:r>
           </w:p>
           <w:p>
@@ -561,37 +543,7 @@
                 <w:sz w:val="20"/>
                 <w:szCs w:val="20"/>
               </w:rPr>
-              <w:t>Oct 2017 – Jan 2020</w:t>
-            </w:r>
-          </w:p>
-          <w:p>
-            <w:pPr>
-              <w:spacing w:before="0" w:line="276" w:lineRule="auto"/>
-              <w:ind w:right="0"/>
-              <w:rPr>
-                <w:rFonts w:ascii="Times New Roman" w:eastAsia="Times New Roman" w:hAnsi="Times New Roman" w:cs="Times New Roman"/>
-                <w:color w:val="000000"/>
-                <w:sz w:val="20"/>
-                <w:szCs w:val="20"/>
-              </w:rPr>
-            </w:pPr>
-            <w:r>
-              <w:rPr>
-                <w:rFonts w:ascii="Times New Roman" w:eastAsia="Times New Roman" w:hAnsi="Times New Roman" w:cs="Times New Roman"/>
-                <w:color w:val="000000"/>
-                <w:sz w:val="20"/>
-                <w:szCs w:val="20"/>
-              </w:rPr>
-              <w:t>Buckhead, Geo</w:t>
-            </w:r>
-            <w:r>
-              <w:rPr>
-                <w:rFonts w:ascii="Times New Roman" w:eastAsia="Times New Roman" w:hAnsi="Times New Roman" w:cs="Times New Roman"/>
-                <w:color w:val="000000"/>
-                <w:sz w:val="20"/>
-                <w:szCs w:val="20"/>
-              </w:rPr>
-              <w:t>rgia</w:t>
+              <w:t>Buckhead, Georgia</w:t>
             </w:r>
           </w:p>
           <w:p>
@@ -854,7 +806,7 @@
                 <w:szCs w:val="20"/>
               </w:rPr>
             </w:pPr>
-            <w:hyperlink r:id="rId7">
+            <w:hyperlink r:id="rId10">
               <w:r>
                 <w:rPr>
                   <w:rFonts w:ascii="Times New Roman" w:eastAsia="Times New Roman" w:hAnsi="Times New Roman" w:cs="Times New Roman"/>
@@ -864,29 +816,7 @@
                   <w:szCs w:val="20"/>
                   <w:u w:val="single"/>
                 </w:rPr>
-                <w:t>The Practical E</w:t>
-              </w:r>
-              <w:r>
-                <w:rPr>
-                  <w:rFonts w:ascii="Times New Roman" w:eastAsia="Times New Roman" w:hAnsi="Times New Roman" w:cs="Times New Roman"/>
-                  <w:b/>
-                  <w:color w:val="1155CC"/>
-                  <w:sz w:val="20"/>
-                  <w:szCs w:val="20"/>
-                  <w:u w:val="single"/>
-                </w:rPr>
-                <w:t>x</w:t>
-              </w:r>
-              <w:r>
-                <w:rPr>
-                  <w:rFonts w:ascii="Times New Roman" w:eastAsia="Times New Roman" w:hAnsi="Times New Roman" w:cs="Times New Roman"/>
-                  <w:b/>
-                  <w:color w:val="1155CC"/>
-                  <w:sz w:val="20"/>
-                  <w:szCs w:val="20"/>
-                  <w:u w:val="single"/>
-                </w:rPr>
-                <w:t>change</w:t>
+                <w:t>The Practical Exchange</w:t>
               </w:r>
             </w:hyperlink>
             <w:r>
@@ -899,7 +829,7 @@
               </w:rPr>
               <w:t xml:space="preserve"> - </w:t>
             </w:r>
-            <w:hyperlink r:id="rId8">
+            <w:hyperlink r:id="rId11">
               <w:r>
                 <w:rPr>
                   <w:rFonts w:ascii="Times New Roman" w:eastAsia="Times New Roman" w:hAnsi="Times New Roman" w:cs="Times New Roman"/>
@@ -929,7 +859,7 @@
                 <w:szCs w:val="20"/>
               </w:rPr>
             </w:pPr>
-            <w:hyperlink r:id="rId9">
+            <w:hyperlink r:id="rId12">
               <w:r>
                 <w:rPr>
                   <w:rFonts w:ascii="Times New Roman" w:eastAsia="Times New Roman" w:hAnsi="Times New Roman" w:cs="Times New Roman"/>
@@ -952,7 +882,7 @@
               </w:rPr>
               <w:t xml:space="preserve"> - </w:t>
             </w:r>
-            <w:hyperlink r:id="rId10">
+            <w:hyperlink r:id="rId13">
               <w:r>
                 <w:rPr>
                   <w:rFonts w:ascii="Times New Roman" w:eastAsia="Times New Roman" w:hAnsi="Times New Roman" w:cs="Times New Roman"/>
@@ -962,18 +892,7 @@
                   <w:szCs w:val="20"/>
                   <w:u w:val="single"/>
                 </w:rPr>
-                <w:t>https://tinyurl.com/3e3fej</w:t>
-              </w:r>
-              <w:r>
-                <w:rPr>
-                  <w:rFonts w:ascii="Times New Roman" w:eastAsia="Times New Roman" w:hAnsi="Times New Roman" w:cs="Times New Roman"/>
-                  <w:b/>
-                  <w:color w:val="1155CC"/>
-                  <w:sz w:val="20"/>
-                  <w:szCs w:val="20"/>
-                  <w:u w:val="single"/>
-                </w:rPr>
-                <w:t>k8</w:t>
+                <w:t>https://tinyurl.com/3e3fejk8</w:t>
               </w:r>
             </w:hyperlink>
           </w:p>
@@ -1055,7 +974,7 @@
                 <w:szCs w:val="20"/>
               </w:rPr>
             </w:pPr>
-            <w:hyperlink r:id="rId11">
+            <w:hyperlink r:id="rId14">
               <w:r>
                 <w:rPr>
                   <w:rFonts w:ascii="Times New Roman" w:eastAsia="Times New Roman" w:hAnsi="Times New Roman" w:cs="Times New Roman"/>
@@ -1078,7 +997,7 @@
               </w:rPr>
               <w:t xml:space="preserve"> - </w:t>
             </w:r>
-            <w:hyperlink r:id="rId12">
+            <w:hyperlink r:id="rId15">
               <w:r>
                 <w:rPr>
                   <w:rFonts w:ascii="Times New Roman" w:eastAsia="Times New Roman" w:hAnsi="Times New Roman" w:cs="Times New Roman"/>
@@ -1088,18 +1007,7 @@
                   <w:szCs w:val="20"/>
                   <w:u w:val="single"/>
                 </w:rPr>
-                <w:t>ht</w:t>
-              </w:r>
-              <w:r>
-                <w:rPr>
-                  <w:rFonts w:ascii="Times New Roman" w:eastAsia="Times New Roman" w:hAnsi="Times New Roman" w:cs="Times New Roman"/>
-                  <w:b/>
-                  <w:color w:val="1155CC"/>
-                  <w:sz w:val="20"/>
-                  <w:szCs w:val="20"/>
-                  <w:u w:val="single"/>
-                </w:rPr>
-                <w:t>tps://tinyurl.com/w6x3wx79</w:t>
+                <w:t>https://tinyurl.com/w6x3wx79</w:t>
               </w:r>
             </w:hyperlink>
           </w:p>
@@ -1119,7 +1027,7 @@
                 <w:szCs w:val="20"/>
               </w:rPr>
             </w:pPr>
-            <w:hyperlink r:id="rId13">
+            <w:hyperlink r:id="rId16">
               <w:r>
                 <w:rPr>
                   <w:rFonts w:ascii="Times New Roman" w:eastAsia="Times New Roman" w:hAnsi="Times New Roman" w:cs="Times New Roman"/>
@@ -1142,7 +1050,7 @@
               </w:rPr>
               <w:t xml:space="preserve"> - </w:t>
             </w:r>
-            <w:hyperlink r:id="rId14">
+            <w:hyperlink r:id="rId17">
               <w:r>
                 <w:rPr>
                   <w:rFonts w:ascii="Times New Roman" w:eastAsia="Times New Roman" w:hAnsi="Times New Roman" w:cs="Times New Roman"/>
@@ -1261,7 +1169,7 @@
               </w:rPr>
               <w:t xml:space="preserve">(305) 336 7224 </w:t>
             </w:r>
-            <w:hyperlink r:id="rId15">
+            <w:hyperlink r:id="rId18">
               <w:r>
                 <w:rPr>
                   <w:rFonts w:ascii="Times New Roman" w:eastAsia="Times New Roman" w:hAnsi="Times New Roman" w:cs="Times New Roman"/>
@@ -2096,7 +2004,7 @@
       </w:pPr>
     </w:p>
     <w:sectPr>
-      <w:headerReference w:type="default" r:id="rId16"/>
+      <w:headerReference w:type="default" r:id="rId19"/>
       <w:pgSz w:w="12240" w:h="15840"/>
       <w:pgMar w:top="576" w:right="863" w:bottom="863" w:left="863" w:header="0" w:footer="720" w:gutter="0"/>
       <w:pgNumType w:start="1"/>
@@ -3338,6 +3246,29 @@
       </w:tblCellMar>
     </w:tblPr>
   </w:style>
+  <w:style w:type="character" w:styleId="Hyperlink">
+    <w:name w:val="Hyperlink"/>
+    <w:basedOn w:val="DefaultParagraphFont"/>
+    <w:uiPriority w:val="99"/>
+    <w:unhideWhenUsed/>
+    <w:rsid w:val="00E85C54"/>
+    <w:rPr>
+      <w:color w:val="0000FF" w:themeColor="hyperlink"/>
+      <w:u w:val="single"/>
+    </w:rPr>
+  </w:style>
+  <w:style w:type="character" w:styleId="UnresolvedMention">
+    <w:name w:val="Unresolved Mention"/>
+    <w:basedOn w:val="DefaultParagraphFont"/>
+    <w:uiPriority w:val="99"/>
+    <w:semiHidden/>
+    <w:unhideWhenUsed/>
+    <w:rsid w:val="00E85C54"/>
+    <w:rPr>
+      <w:color w:val="605E5C"/>
+      <w:shd w:val="clear" w:color="auto" w:fill="E1DFDD"/>
+    </w:rPr>
+  </w:style>
 </w:styles>
 </file>
 

</xml_diff>

<commit_message>
updated resume format 3
</commit_message>
<xml_diff>
--- a/assets/Resume Anthony Dominguez.docx
+++ b/assets/Resume Anthony Dominguez.docx
@@ -25,7 +25,7 @@
         <w:rPr>
           <w:noProof/>
         </w:rPr>
-        <w:pict w14:anchorId="2FDDC11F">
+        <w:pict w14:anchorId="754FACB1">
           <v:rect id="_x0000_i1025" alt="" style="width:468pt;height:.05pt;mso-width-percent:0;mso-height-percent:0;mso-width-percent:0;mso-height-percent:0" o:hralign="center" o:hrstd="t" o:hr="t" fillcolor="#a0a0a0" stroked="f"/>
         </w:pict>
       </w:r>
@@ -45,8 +45,8 @@
           <w:b/>
           <w:bCs/>
           <w:color w:val="000000"/>
-          <w:sz w:val="18"/>
-          <w:szCs w:val="18"/>
+          <w:sz w:val="22"/>
+          <w:szCs w:val="22"/>
           <w:lang w:val="nl-NL"/>
         </w:rPr>
         <w:t xml:space="preserve">(305) 336 7224 | </w:t>
@@ -54,8 +54,8 @@
       <w:r>
         <w:rPr>
           <w:color w:val="000000"/>
-          <w:sz w:val="18"/>
-          <w:szCs w:val="18"/>
+          <w:sz w:val="22"/>
+          <w:szCs w:val="22"/>
           <w:lang w:val="nl-NL"/>
         </w:rPr>
         <w:t xml:space="preserve">Duluth, GA 30096 | </w:t>
@@ -67,8 +67,8 @@
             <w:b/>
             <w:bCs/>
             <w:color w:val="1155CC"/>
-            <w:sz w:val="18"/>
-            <w:szCs w:val="18"/>
+            <w:sz w:val="22"/>
+            <w:szCs w:val="22"/>
             <w:lang w:val="nl-NL"/>
           </w:rPr>
           <w:t>adominguez11186@gmail.com</w:t>
@@ -79,7 +79,11 @@
       <w:pPr>
         <w:pStyle w:val="NormalWeb"/>
         <w:spacing w:before="0" w:beforeAutospacing="0" w:after="0" w:afterAutospacing="0"/>
-        <w:rPr>
+        <w:jc w:val="center"/>
+        <w:rPr>
+          <w:color w:val="1155CC"/>
+          <w:sz w:val="22"/>
+          <w:szCs w:val="22"/>
           <w:lang w:val="nl-NL"/>
         </w:rPr>
       </w:pPr>
@@ -88,8 +92,8 @@
           <w:rPr>
             <w:rStyle w:val="Hyperlink"/>
             <w:color w:val="1155CC"/>
-            <w:sz w:val="18"/>
-            <w:szCs w:val="18"/>
+            <w:sz w:val="22"/>
+            <w:szCs w:val="22"/>
             <w:lang w:val="nl-NL"/>
           </w:rPr>
           <w:t>https://www.linkedin.com/in/anthony-dominguez-4884529b/</w:t>
@@ -98,19 +102,28 @@
       <w:r>
         <w:rPr>
           <w:color w:val="1155CC"/>
-          <w:sz w:val="18"/>
-          <w:szCs w:val="18"/>
+          <w:sz w:val="22"/>
+          <w:szCs w:val="22"/>
           <w:lang w:val="nl-NL"/>
         </w:rPr>
-        <w:t xml:space="preserve"> | </w:t>
-      </w:r>
+        <w:t xml:space="preserve"> </w:t>
+      </w:r>
+    </w:p>
+    <w:p>
+      <w:pPr>
+        <w:pStyle w:val="NormalWeb"/>
+        <w:spacing w:before="0" w:beforeAutospacing="0" w:after="0" w:afterAutospacing="0"/>
+        <w:jc w:val="center"/>
+        <w:rPr>
+          <w:lang w:val="nl-NL"/>
+        </w:rPr>
+      </w:pPr>
       <w:hyperlink r:id="rId9" w:history="1">
         <w:r>
           <w:rPr>
             <w:rStyle w:val="Hyperlink"/>
-            <w:color w:val="1155CC"/>
-            <w:sz w:val="18"/>
-            <w:szCs w:val="18"/>
+            <w:sz w:val="22"/>
+            <w:szCs w:val="22"/>
             <w:lang w:val="nl-NL"/>
           </w:rPr>
           <w:t>https://anthonydominguez86.github.io/anthony-dominguez-86/index.html</w:t>
@@ -121,25 +134,21 @@
       <w:pPr>
         <w:pStyle w:val="NormalWeb"/>
         <w:spacing w:before="80" w:beforeAutospacing="0" w:after="80" w:afterAutospacing="0"/>
+        <w:jc w:val="center"/>
       </w:pPr>
       <w:hyperlink r:id="rId10" w:history="1">
         <w:r>
           <w:rPr>
             <w:rStyle w:val="Hyperlink"/>
             <w:color w:val="1155CC"/>
-            <w:sz w:val="18"/>
-            <w:szCs w:val="18"/>
+            <w:sz w:val="22"/>
+            <w:szCs w:val="22"/>
           </w:rPr>
           <w:t>https://github.com/anthonydominguez86</w:t>
         </w:r>
       </w:hyperlink>
     </w:p>
-    <w:p>
-      <w:pPr>
-        <w:spacing w:line="288" w:lineRule="auto"/>
-        <w:ind w:right="302"/>
-      </w:pPr>
-    </w:p>
+    <w:p/>
     <w:p>
       <w:pPr>
         <w:pStyle w:val="NormalWeb"/>
@@ -151,61 +160,9 @@
           <w:b/>
           <w:bCs/>
           <w:color w:val="000000"/>
-          <w:sz w:val="20"/>
-          <w:szCs w:val="20"/>
           <w:u w:val="single"/>
         </w:rPr>
         <w:t>SUMMARY</w:t>
-      </w:r>
-    </w:p>
-    <w:p>
-      <w:pPr>
-        <w:pStyle w:val="NormalWeb"/>
-        <w:spacing w:before="0" w:beforeAutospacing="0" w:after="0" w:afterAutospacing="0"/>
-      </w:pPr>
-      <w:r>
-        <w:rPr>
-          <w:color w:val="000000"/>
-          <w:sz w:val="20"/>
-          <w:szCs w:val="20"/>
-        </w:rPr>
-        <w:t xml:space="preserve">Full stack web developer recently earned a certificate in full stack web development from Georgia Institute of Technology.  Skills in HTML, CSS, JS, </w:t>
-      </w:r>
-      <w:proofErr w:type="gramStart"/>
-      <w:r>
-        <w:rPr>
-          <w:color w:val="000000"/>
-          <w:sz w:val="20"/>
-          <w:szCs w:val="20"/>
-        </w:rPr>
-        <w:t>React</w:t>
-      </w:r>
-      <w:proofErr w:type="gramEnd"/>
-      <w:r>
-        <w:rPr>
-          <w:color w:val="000000"/>
-          <w:sz w:val="20"/>
-          <w:szCs w:val="20"/>
-        </w:rPr>
-        <w:t xml:space="preserve"> with extreme proficiency under challenging situations, ability to meet deadlines, and ability to work and be efficient with a team. With every project a goal is to fully understand the execution of the code for server software </w:t>
-      </w:r>
-      <w:proofErr w:type="gramStart"/>
-      <w:r>
-        <w:rPr>
-          <w:color w:val="000000"/>
-          <w:sz w:val="20"/>
-          <w:szCs w:val="20"/>
-        </w:rPr>
-        <w:t>and also</w:t>
-      </w:r>
-      <w:proofErr w:type="gramEnd"/>
-      <w:r>
-        <w:rPr>
-          <w:color w:val="000000"/>
-          <w:sz w:val="20"/>
-          <w:szCs w:val="20"/>
-        </w:rPr>
-        <w:t xml:space="preserve"> create a functional and useful tool for the client software. Recently finished a team project that allows web developers the ability to connect, set up and host meetings, and live chat. </w:t>
       </w:r>
     </w:p>
     <w:p/>
@@ -213,82 +170,50 @@
       <w:pPr>
         <w:pStyle w:val="NormalWeb"/>
         <w:spacing w:before="0" w:beforeAutospacing="0" w:after="0" w:afterAutospacing="0"/>
-        <w:ind w:right="30"/>
-      </w:pPr>
-      <w:r>
-        <w:rPr>
-          <w:b/>
-          <w:bCs/>
-          <w:color w:val="000000"/>
-          <w:sz w:val="20"/>
-          <w:szCs w:val="20"/>
-          <w:u w:val="single"/>
-        </w:rPr>
-        <w:t>TECHNICAL SKILLS</w:t>
-      </w:r>
-    </w:p>
-    <w:p>
-      <w:pPr>
-        <w:pStyle w:val="NormalWeb"/>
-        <w:spacing w:before="0" w:beforeAutospacing="0" w:after="0" w:afterAutospacing="0"/>
-      </w:pPr>
-      <w:r>
-        <w:rPr>
-          <w:b/>
-          <w:bCs/>
-          <w:color w:val="000000"/>
-          <w:sz w:val="22"/>
-          <w:szCs w:val="22"/>
-        </w:rPr>
-        <w:t>Languages:</w:t>
-      </w:r>
-      <w:r>
-        <w:rPr>
-          <w:color w:val="0000FF"/>
-          <w:sz w:val="22"/>
-          <w:szCs w:val="22"/>
-        </w:rPr>
-        <w:t xml:space="preserve"> </w:t>
-      </w:r>
-      <w:r>
-        <w:rPr>
-          <w:color w:val="000000"/>
-          <w:sz w:val="20"/>
-          <w:szCs w:val="20"/>
-        </w:rPr>
-        <w:t>HTML5, CSS3, Javascript, JQuery, Bootstrap, Bulma, NodeJS, MySQL, Express, HandlebarsJS, ReactJS, MongoDB, Mongoose</w:t>
-      </w:r>
-    </w:p>
-    <w:p>
-      <w:pPr>
-        <w:pStyle w:val="NormalWeb"/>
-        <w:spacing w:before="0" w:beforeAutospacing="0" w:after="0" w:afterAutospacing="0"/>
-      </w:pPr>
-      <w:r>
-        <w:rPr>
-          <w:b/>
-          <w:bCs/>
-          <w:color w:val="000000"/>
-          <w:sz w:val="22"/>
-          <w:szCs w:val="22"/>
-        </w:rPr>
-        <w:t>Applications:</w:t>
-      </w:r>
-      <w:r>
-        <w:rPr>
-          <w:color w:val="0000FF"/>
-          <w:sz w:val="22"/>
-          <w:szCs w:val="22"/>
-        </w:rPr>
-        <w:t xml:space="preserve"> </w:t>
-      </w:r>
-      <w:r>
-        <w:rPr>
-          <w:color w:val="000000"/>
-          <w:sz w:val="20"/>
-          <w:szCs w:val="20"/>
-        </w:rPr>
-        <w:t>Slack, Google, Microsoft Teams, Zoom</w:t>
+      </w:pPr>
+      <w:r>
+        <w:rPr>
+          <w:color w:val="000000"/>
+          <w:sz w:val="22"/>
+          <w:szCs w:val="22"/>
+        </w:rPr>
+        <w:t xml:space="preserve">Full stack web developer recently earned a certificate in full stack web development from Georgia Institute of Technology.  Skills in HTML, CSS, JS, </w:t>
+      </w:r>
+      <w:proofErr w:type="gramStart"/>
+      <w:r>
+        <w:rPr>
+          <w:color w:val="000000"/>
+          <w:sz w:val="22"/>
+          <w:szCs w:val="22"/>
+        </w:rPr>
+        <w:t>React</w:t>
+      </w:r>
+      <w:proofErr w:type="gramEnd"/>
+      <w:r>
+        <w:rPr>
+          <w:color w:val="000000"/>
+          <w:sz w:val="22"/>
+          <w:szCs w:val="22"/>
+        </w:rPr>
+        <w:t xml:space="preserve"> with extreme proficiency under challenging situations, ability to meet deadlines, and ability to work and be efficient with a team. With every project a goal is to fully understand the execution of the code for server software </w:t>
+      </w:r>
+      <w:proofErr w:type="gramStart"/>
+      <w:r>
+        <w:rPr>
+          <w:color w:val="000000"/>
+          <w:sz w:val="22"/>
+          <w:szCs w:val="22"/>
+        </w:rPr>
+        <w:t>and also</w:t>
+      </w:r>
+      <w:proofErr w:type="gramEnd"/>
+      <w:r>
+        <w:rPr>
+          <w:color w:val="000000"/>
+          <w:sz w:val="22"/>
+          <w:szCs w:val="22"/>
+        </w:rPr>
+        <w:t xml:space="preserve"> create a functional and useful tool for the client software. Recently finished a team project that allows web developers the ability to connect, set up and host meetings, and live chat. </w:t>
       </w:r>
     </w:p>
     <w:p/>
@@ -303,13 +228,77 @@
           <w:b/>
           <w:bCs/>
           <w:color w:val="000000"/>
-          <w:sz w:val="20"/>
-          <w:szCs w:val="20"/>
           <w:u w:val="single"/>
         </w:rPr>
-        <w:t>PROJECTS</w:t>
+        <w:t>TECHNICAL SKILLS</w:t>
       </w:r>
     </w:p>
+    <w:p/>
+    <w:p>
+      <w:pPr>
+        <w:pStyle w:val="NormalWeb"/>
+        <w:spacing w:before="0" w:beforeAutospacing="0" w:after="0" w:afterAutospacing="0"/>
+      </w:pPr>
+      <w:r>
+        <w:rPr>
+          <w:b/>
+          <w:bCs/>
+          <w:color w:val="000000"/>
+          <w:sz w:val="22"/>
+          <w:szCs w:val="22"/>
+        </w:rPr>
+        <w:t>Languages:</w:t>
+      </w:r>
+      <w:r>
+        <w:rPr>
+          <w:color w:val="0000FF"/>
+          <w:sz w:val="22"/>
+          <w:szCs w:val="22"/>
+        </w:rPr>
+        <w:t xml:space="preserve"> </w:t>
+      </w:r>
+      <w:r>
+        <w:rPr>
+          <w:color w:val="000000"/>
+          <w:sz w:val="22"/>
+          <w:szCs w:val="22"/>
+        </w:rPr>
+        <w:t>HTML5, CSS3, Javascript, JQuery, Bootstrap, Bulma, NodeJS, MySQL, Express, HandlebarsJS, ReactJS, MongoDB, Mongoose</w:t>
+      </w:r>
+    </w:p>
+    <w:p>
+      <w:pPr>
+        <w:pStyle w:val="NormalWeb"/>
+        <w:spacing w:before="0" w:beforeAutospacing="0" w:after="0" w:afterAutospacing="0"/>
+      </w:pPr>
+      <w:r>
+        <w:rPr>
+          <w:b/>
+          <w:bCs/>
+          <w:color w:val="000000"/>
+          <w:sz w:val="22"/>
+          <w:szCs w:val="22"/>
+        </w:rPr>
+        <w:t>Applications:</w:t>
+      </w:r>
+      <w:r>
+        <w:rPr>
+          <w:color w:val="0000FF"/>
+          <w:sz w:val="22"/>
+          <w:szCs w:val="22"/>
+        </w:rPr>
+        <w:t xml:space="preserve"> </w:t>
+      </w:r>
+      <w:r>
+        <w:rPr>
+          <w:color w:val="000000"/>
+          <w:sz w:val="22"/>
+          <w:szCs w:val="22"/>
+        </w:rPr>
+        <w:t>Slack, Google, Microsoft Teams, Zoom</w:t>
+      </w:r>
+    </w:p>
+    <w:p/>
     <w:p>
       <w:pPr>
         <w:pStyle w:val="NormalWeb"/>
@@ -321,16 +310,33 @@
           <w:b/>
           <w:bCs/>
           <w:color w:val="000000"/>
-          <w:sz w:val="20"/>
-          <w:szCs w:val="20"/>
+          <w:u w:val="single"/>
+        </w:rPr>
+        <w:t>PROJECTS</w:t>
+      </w:r>
+    </w:p>
+    <w:p/>
+    <w:p>
+      <w:pPr>
+        <w:pStyle w:val="NormalWeb"/>
+        <w:spacing w:before="0" w:beforeAutospacing="0" w:after="0" w:afterAutospacing="0"/>
+        <w:ind w:right="30"/>
+      </w:pPr>
+      <w:r>
+        <w:rPr>
+          <w:b/>
+          <w:bCs/>
+          <w:color w:val="000000"/>
+          <w:sz w:val="22"/>
+          <w:szCs w:val="22"/>
         </w:rPr>
         <w:t>Code Pal- Application that allows web developers the ability to connect, set up and host meetings, and live chat.</w:t>
       </w:r>
       <w:r>
         <w:rPr>
           <w:color w:val="000000"/>
-          <w:sz w:val="20"/>
-          <w:szCs w:val="20"/>
+          <w:sz w:val="22"/>
+          <w:szCs w:val="22"/>
         </w:rPr>
         <w:t> </w:t>
       </w:r>
@@ -340,22 +346,22 @@
         <w:pStyle w:val="NormalWeb"/>
         <w:numPr>
           <w:ilvl w:val="0"/>
-          <w:numId w:val="10"/>
+          <w:numId w:val="13"/>
         </w:numPr>
         <w:spacing w:before="0" w:beforeAutospacing="0" w:after="0" w:afterAutospacing="0"/>
         <w:ind w:right="30"/>
         <w:textAlignment w:val="baseline"/>
         <w:rPr>
           <w:color w:val="000000"/>
-          <w:sz w:val="20"/>
-          <w:szCs w:val="20"/>
-        </w:rPr>
-      </w:pPr>
-      <w:r>
-        <w:rPr>
-          <w:color w:val="000000"/>
-          <w:sz w:val="20"/>
-          <w:szCs w:val="20"/>
+          <w:sz w:val="22"/>
+          <w:szCs w:val="22"/>
+        </w:rPr>
+      </w:pPr>
+      <w:r>
+        <w:rPr>
+          <w:color w:val="000000"/>
+          <w:sz w:val="22"/>
+          <w:szCs w:val="22"/>
         </w:rPr>
         <w:t xml:space="preserve">Application developed with a group of four members - </w:t>
       </w:r>
@@ -364,16 +370,16 @@
           <w:b/>
           <w:bCs/>
           <w:color w:val="000000"/>
-          <w:sz w:val="20"/>
-          <w:szCs w:val="20"/>
+          <w:sz w:val="22"/>
+          <w:szCs w:val="22"/>
         </w:rPr>
         <w:t>MERN, JS, Mongoose, Bootstrap</w:t>
       </w:r>
       <w:r>
         <w:rPr>
           <w:color w:val="000000"/>
-          <w:sz w:val="20"/>
-          <w:szCs w:val="20"/>
+          <w:sz w:val="22"/>
+          <w:szCs w:val="22"/>
         </w:rPr>
         <w:t> </w:t>
       </w:r>
@@ -391,8 +397,8 @@
             <w:b/>
             <w:bCs/>
             <w:color w:val="1155CC"/>
-            <w:sz w:val="20"/>
-            <w:szCs w:val="20"/>
+            <w:sz w:val="22"/>
+            <w:szCs w:val="22"/>
           </w:rPr>
           <w:t>Code Pal</w:t>
         </w:r>
@@ -400,8 +406,8 @@
       <w:r>
         <w:rPr>
           <w:color w:val="000000"/>
-          <w:sz w:val="20"/>
-          <w:szCs w:val="20"/>
+          <w:sz w:val="22"/>
+          <w:szCs w:val="22"/>
         </w:rPr>
         <w:t xml:space="preserve"> - </w:t>
       </w:r>
@@ -412,8 +418,8 @@
             <w:b/>
             <w:bCs/>
             <w:color w:val="1155CC"/>
-            <w:sz w:val="20"/>
-            <w:szCs w:val="20"/>
+            <w:sz w:val="22"/>
+            <w:szCs w:val="22"/>
           </w:rPr>
           <w:t>https://tinyurl.com/26sershf</w:t>
         </w:r>
@@ -423,8 +429,8 @@
           <w:b/>
           <w:bCs/>
           <w:color w:val="000000"/>
-          <w:sz w:val="20"/>
-          <w:szCs w:val="20"/>
+          <w:sz w:val="22"/>
+          <w:szCs w:val="22"/>
         </w:rPr>
         <w:t xml:space="preserve"> | </w:t>
       </w:r>
@@ -435,8 +441,8 @@
             <w:b/>
             <w:bCs/>
             <w:color w:val="1155CC"/>
-            <w:sz w:val="20"/>
-            <w:szCs w:val="20"/>
+            <w:sz w:val="22"/>
+            <w:szCs w:val="22"/>
           </w:rPr>
           <w:t>Github ReadMe</w:t>
         </w:r>
@@ -444,24 +450,24 @@
       <w:r>
         <w:rPr>
           <w:color w:val="666666"/>
-          <w:sz w:val="18"/>
-          <w:szCs w:val="18"/>
+          <w:sz w:val="20"/>
+          <w:szCs w:val="20"/>
         </w:rPr>
         <w:t xml:space="preserve"> </w:t>
       </w:r>
       <w:r>
         <w:rPr>
           <w:color w:val="000000"/>
-          <w:sz w:val="18"/>
-          <w:szCs w:val="18"/>
+          <w:sz w:val="20"/>
+          <w:szCs w:val="20"/>
         </w:rPr>
         <w:t>-</w:t>
       </w:r>
       <w:r>
         <w:rPr>
           <w:color w:val="666666"/>
-          <w:sz w:val="18"/>
-          <w:szCs w:val="18"/>
+          <w:sz w:val="20"/>
+          <w:szCs w:val="20"/>
         </w:rPr>
         <w:t xml:space="preserve"> </w:t>
       </w:r>
@@ -472,8 +478,8 @@
             <w:b/>
             <w:bCs/>
             <w:color w:val="1155CC"/>
-            <w:sz w:val="20"/>
-            <w:szCs w:val="20"/>
+            <w:sz w:val="22"/>
+            <w:szCs w:val="22"/>
           </w:rPr>
           <w:t>https://tinyurl.com/3p4jkexz</w:t>
         </w:r>
@@ -491,8 +497,8 @@
           <w:b/>
           <w:bCs/>
           <w:color w:val="000000"/>
-          <w:sz w:val="20"/>
-          <w:szCs w:val="20"/>
+          <w:sz w:val="22"/>
+          <w:szCs w:val="22"/>
         </w:rPr>
         <w:t>Ment2Trade- Application for connecting mentors and mentees to learn a trade</w:t>
       </w:r>
@@ -502,22 +508,22 @@
         <w:pStyle w:val="NormalWeb"/>
         <w:numPr>
           <w:ilvl w:val="0"/>
-          <w:numId w:val="11"/>
+          <w:numId w:val="14"/>
         </w:numPr>
         <w:spacing w:before="0" w:beforeAutospacing="0" w:after="0" w:afterAutospacing="0"/>
         <w:ind w:right="30"/>
         <w:textAlignment w:val="baseline"/>
         <w:rPr>
           <w:color w:val="000000"/>
-          <w:sz w:val="20"/>
-          <w:szCs w:val="20"/>
-        </w:rPr>
-      </w:pPr>
-      <w:r>
-        <w:rPr>
-          <w:color w:val="000000"/>
-          <w:sz w:val="20"/>
-          <w:szCs w:val="20"/>
+          <w:sz w:val="22"/>
+          <w:szCs w:val="22"/>
+        </w:rPr>
+      </w:pPr>
+      <w:r>
+        <w:rPr>
+          <w:color w:val="000000"/>
+          <w:sz w:val="22"/>
+          <w:szCs w:val="22"/>
         </w:rPr>
         <w:t xml:space="preserve">Application developed with a group of four members - </w:t>
       </w:r>
@@ -526,8 +532,8 @@
           <w:b/>
           <w:bCs/>
           <w:color w:val="000000"/>
-          <w:sz w:val="20"/>
-          <w:szCs w:val="20"/>
+          <w:sz w:val="22"/>
+          <w:szCs w:val="22"/>
         </w:rPr>
         <w:t>MySQL, JQuery, Bootstrap, HandlebarsJS</w:t>
       </w:r>
@@ -545,8 +551,8 @@
             <w:b/>
             <w:bCs/>
             <w:color w:val="1155CC"/>
-            <w:sz w:val="20"/>
-            <w:szCs w:val="20"/>
+            <w:sz w:val="22"/>
+            <w:szCs w:val="22"/>
           </w:rPr>
           <w:t>Ment2Trade</w:t>
         </w:r>
@@ -556,8 +562,8 @@
           <w:b/>
           <w:bCs/>
           <w:color w:val="000000"/>
-          <w:sz w:val="20"/>
-          <w:szCs w:val="20"/>
+          <w:sz w:val="22"/>
+          <w:szCs w:val="22"/>
         </w:rPr>
         <w:t xml:space="preserve"> - </w:t>
       </w:r>
@@ -568,8 +574,8 @@
             <w:b/>
             <w:bCs/>
             <w:color w:val="1155CC"/>
-            <w:sz w:val="20"/>
-            <w:szCs w:val="20"/>
+            <w:sz w:val="22"/>
+            <w:szCs w:val="22"/>
           </w:rPr>
           <w:t>https://tinyurl.com/w6x3wx79</w:t>
         </w:r>
@@ -579,8 +585,8 @@
           <w:b/>
           <w:bCs/>
           <w:color w:val="000000"/>
-          <w:sz w:val="20"/>
-          <w:szCs w:val="20"/>
+          <w:sz w:val="22"/>
+          <w:szCs w:val="22"/>
         </w:rPr>
         <w:t xml:space="preserve"> | </w:t>
       </w:r>
@@ -591,8 +597,8 @@
             <w:b/>
             <w:bCs/>
             <w:color w:val="1155CC"/>
-            <w:sz w:val="20"/>
-            <w:szCs w:val="20"/>
+            <w:sz w:val="22"/>
+            <w:szCs w:val="22"/>
           </w:rPr>
           <w:t>Github ReadMe</w:t>
         </w:r>
@@ -602,8 +608,8 @@
           <w:b/>
           <w:bCs/>
           <w:color w:val="000000"/>
-          <w:sz w:val="20"/>
-          <w:szCs w:val="20"/>
+          <w:sz w:val="22"/>
+          <w:szCs w:val="22"/>
         </w:rPr>
         <w:t xml:space="preserve"> - </w:t>
       </w:r>
@@ -614,8 +620,8 @@
             <w:b/>
             <w:bCs/>
             <w:color w:val="1155CC"/>
-            <w:sz w:val="20"/>
-            <w:szCs w:val="20"/>
+            <w:sz w:val="22"/>
+            <w:szCs w:val="22"/>
           </w:rPr>
           <w:t>https://tinyurl.com/zp3dku68</w:t>
         </w:r>
@@ -633,8 +639,8 @@
           <w:b/>
           <w:bCs/>
           <w:color w:val="000000"/>
-          <w:sz w:val="20"/>
-          <w:szCs w:val="20"/>
+          <w:sz w:val="22"/>
+          <w:szCs w:val="22"/>
         </w:rPr>
         <w:t>The Practical Exchange- Application for bartering goods based on location</w:t>
       </w:r>
@@ -644,22 +650,22 @@
         <w:pStyle w:val="NormalWeb"/>
         <w:numPr>
           <w:ilvl w:val="0"/>
-          <w:numId w:val="12"/>
+          <w:numId w:val="15"/>
         </w:numPr>
         <w:spacing w:before="0" w:beforeAutospacing="0" w:after="0" w:afterAutospacing="0"/>
         <w:ind w:right="30"/>
         <w:textAlignment w:val="baseline"/>
         <w:rPr>
           <w:color w:val="000000"/>
-          <w:sz w:val="20"/>
-          <w:szCs w:val="20"/>
-        </w:rPr>
-      </w:pPr>
-      <w:r>
-        <w:rPr>
-          <w:color w:val="000000"/>
-          <w:sz w:val="20"/>
-          <w:szCs w:val="20"/>
+          <w:sz w:val="22"/>
+          <w:szCs w:val="22"/>
+        </w:rPr>
+      </w:pPr>
+      <w:r>
+        <w:rPr>
+          <w:color w:val="000000"/>
+          <w:sz w:val="22"/>
+          <w:szCs w:val="22"/>
         </w:rPr>
         <w:t xml:space="preserve">Application developed with a group of four members - </w:t>
       </w:r>
@@ -668,16 +674,16 @@
           <w:b/>
           <w:bCs/>
           <w:color w:val="000000"/>
-          <w:sz w:val="20"/>
-          <w:szCs w:val="20"/>
+          <w:sz w:val="22"/>
+          <w:szCs w:val="22"/>
         </w:rPr>
         <w:t>HTML5, CSS3, Bulma, JS</w:t>
       </w:r>
       <w:r>
         <w:rPr>
           <w:color w:val="000000"/>
-          <w:sz w:val="20"/>
-          <w:szCs w:val="20"/>
+          <w:sz w:val="22"/>
+          <w:szCs w:val="22"/>
         </w:rPr>
         <w:t> </w:t>
       </w:r>
@@ -695,8 +701,8 @@
             <w:b/>
             <w:bCs/>
             <w:color w:val="1155CC"/>
-            <w:sz w:val="20"/>
-            <w:szCs w:val="20"/>
+            <w:sz w:val="22"/>
+            <w:szCs w:val="22"/>
           </w:rPr>
           <w:t>The Practical Exchange</w:t>
         </w:r>
@@ -706,8 +712,8 @@
           <w:b/>
           <w:bCs/>
           <w:color w:val="000000"/>
-          <w:sz w:val="20"/>
-          <w:szCs w:val="20"/>
+          <w:sz w:val="22"/>
+          <w:szCs w:val="22"/>
         </w:rPr>
         <w:t xml:space="preserve"> - </w:t>
       </w:r>
@@ -718,8 +724,8 @@
             <w:b/>
             <w:bCs/>
             <w:color w:val="1155CC"/>
-            <w:sz w:val="20"/>
-            <w:szCs w:val="20"/>
+            <w:sz w:val="22"/>
+            <w:szCs w:val="22"/>
           </w:rPr>
           <w:t>https://tinyurl.com/3znyhwfx</w:t>
         </w:r>
@@ -727,8 +733,6 @@
       <w:r>
         <w:rPr>
           <w:color w:val="000000"/>
-          <w:sz w:val="22"/>
-          <w:szCs w:val="22"/>
         </w:rPr>
         <w:t xml:space="preserve"> | </w:t>
       </w:r>
@@ -739,8 +743,8 @@
             <w:b/>
             <w:bCs/>
             <w:color w:val="1155CC"/>
-            <w:sz w:val="20"/>
-            <w:szCs w:val="20"/>
+            <w:sz w:val="22"/>
+            <w:szCs w:val="22"/>
           </w:rPr>
           <w:t>Github ReadMe</w:t>
         </w:r>
@@ -750,8 +754,8 @@
           <w:b/>
           <w:bCs/>
           <w:color w:val="000000"/>
-          <w:sz w:val="20"/>
-          <w:szCs w:val="20"/>
+          <w:sz w:val="22"/>
+          <w:szCs w:val="22"/>
         </w:rPr>
         <w:t xml:space="preserve"> - </w:t>
       </w:r>
@@ -762,8 +766,8 @@
             <w:b/>
             <w:bCs/>
             <w:color w:val="1155CC"/>
-            <w:sz w:val="20"/>
-            <w:szCs w:val="20"/>
+            <w:sz w:val="22"/>
+            <w:szCs w:val="22"/>
           </w:rPr>
           <w:t>https://tinyurl.com/3e3fejk8</w:t>
         </w:r>
@@ -781,11 +785,27 @@
           <w:b/>
           <w:bCs/>
           <w:color w:val="000000"/>
+          <w:u w:val="single"/>
+        </w:rPr>
+        <w:t>EXPERIENCE</w:t>
+      </w:r>
+    </w:p>
+    <w:p>
+      <w:pPr>
+        <w:tabs>
+          <w:tab w:val="left" w:pos="299"/>
+        </w:tabs>
+        <w:rPr>
+          <w:sz w:val="16"/>
+          <w:szCs w:val="16"/>
+        </w:rPr>
+      </w:pPr>
+      <w:r>
+        <w:rPr>
           <w:sz w:val="20"/>
           <w:szCs w:val="20"/>
-          <w:u w:val="single"/>
-        </w:rPr>
-        <w:t>EXPERIENCE</w:t>
+        </w:rPr>
+        <w:tab/>
       </w:r>
     </w:p>
     <w:p>
@@ -799,16 +819,16 @@
           <w:b/>
           <w:bCs/>
           <w:color w:val="000000"/>
-          <w:sz w:val="20"/>
-          <w:szCs w:val="20"/>
+          <w:sz w:val="22"/>
+          <w:szCs w:val="22"/>
         </w:rPr>
         <w:t xml:space="preserve">Executive Sous Chef                                                                   </w:t>
       </w:r>
       <w:r>
         <w:rPr>
           <w:color w:val="000000"/>
-          <w:sz w:val="20"/>
-          <w:szCs w:val="20"/>
+          <w:sz w:val="22"/>
+          <w:szCs w:val="22"/>
         </w:rPr>
         <w:t>Jan 2020 – January 2021</w:t>
       </w:r>
@@ -822,11 +842,233 @@
       <w:r>
         <w:rPr>
           <w:color w:val="000000"/>
-          <w:sz w:val="20"/>
-          <w:szCs w:val="20"/>
+          <w:sz w:val="22"/>
+          <w:szCs w:val="22"/>
         </w:rPr>
         <w:t>Sonesta Gwinnett Place                                                                 Duluth, Georgia</w:t>
       </w:r>
+    </w:p>
+    <w:p>
+      <w:pPr>
+        <w:pStyle w:val="NormalWeb"/>
+        <w:numPr>
+          <w:ilvl w:val="0"/>
+          <w:numId w:val="16"/>
+        </w:numPr>
+        <w:spacing w:before="0" w:beforeAutospacing="0" w:after="0" w:afterAutospacing="0"/>
+        <w:ind w:right="30"/>
+        <w:textAlignment w:val="baseline"/>
+        <w:rPr>
+          <w:color w:val="000000"/>
+          <w:sz w:val="22"/>
+          <w:szCs w:val="22"/>
+        </w:rPr>
+      </w:pPr>
+      <w:r>
+        <w:rPr>
+          <w:color w:val="000000"/>
+          <w:sz w:val="22"/>
+          <w:szCs w:val="22"/>
+        </w:rPr>
+        <w:t>Led team to reduce waste and balance budget that resulted lowering food cost by 3%</w:t>
+      </w:r>
+    </w:p>
+    <w:p>
+      <w:pPr>
+        <w:pStyle w:val="NormalWeb"/>
+        <w:numPr>
+          <w:ilvl w:val="0"/>
+          <w:numId w:val="16"/>
+        </w:numPr>
+        <w:spacing w:before="0" w:beforeAutospacing="0" w:after="0" w:afterAutospacing="0"/>
+        <w:ind w:right="30"/>
+        <w:textAlignment w:val="baseline"/>
+        <w:rPr>
+          <w:color w:val="000000"/>
+          <w:sz w:val="22"/>
+          <w:szCs w:val="22"/>
+        </w:rPr>
+      </w:pPr>
+      <w:r>
+        <w:rPr>
+          <w:color w:val="000000"/>
+          <w:sz w:val="22"/>
+          <w:szCs w:val="22"/>
+        </w:rPr>
+        <w:t>Successfully managed 3 outlets in absence of Executive Chef including banquets with over 200 attendees</w:t>
+      </w:r>
+    </w:p>
+    <w:p>
+      <w:pPr>
+        <w:pStyle w:val="NormalWeb"/>
+        <w:numPr>
+          <w:ilvl w:val="0"/>
+          <w:numId w:val="16"/>
+        </w:numPr>
+        <w:spacing w:before="0" w:beforeAutospacing="0" w:after="0" w:afterAutospacing="0"/>
+        <w:ind w:right="30"/>
+        <w:textAlignment w:val="baseline"/>
+        <w:rPr>
+          <w:color w:val="000000"/>
+          <w:sz w:val="22"/>
+          <w:szCs w:val="22"/>
+        </w:rPr>
+      </w:pPr>
+      <w:r>
+        <w:rPr>
+          <w:color w:val="000000"/>
+          <w:sz w:val="22"/>
+          <w:szCs w:val="22"/>
+        </w:rPr>
+        <w:t>Recognized in burger and brew competition in Duluth </w:t>
+      </w:r>
+    </w:p>
+    <w:p>
+      <w:pPr>
+        <w:rPr>
+          <w:color w:val="auto"/>
+          <w:sz w:val="16"/>
+          <w:szCs w:val="16"/>
+        </w:rPr>
+      </w:pPr>
+    </w:p>
+    <w:p>
+      <w:pPr>
+        <w:pStyle w:val="NormalWeb"/>
+        <w:spacing w:before="0" w:beforeAutospacing="0" w:after="0" w:afterAutospacing="0"/>
+      </w:pPr>
+      <w:r>
+        <w:rPr>
+          <w:b/>
+          <w:bCs/>
+          <w:color w:val="000000"/>
+          <w:sz w:val="22"/>
+          <w:szCs w:val="22"/>
+        </w:rPr>
+        <w:t xml:space="preserve">Sous Chef                                                                                    </w:t>
+      </w:r>
+      <w:r>
+        <w:rPr>
+          <w:color w:val="000000"/>
+          <w:sz w:val="22"/>
+          <w:szCs w:val="22"/>
+        </w:rPr>
+        <w:t> Oct 2017 – Jan 2020</w:t>
+      </w:r>
+    </w:p>
+    <w:p>
+      <w:pPr>
+        <w:pStyle w:val="NormalWeb"/>
+        <w:spacing w:before="0" w:beforeAutospacing="0" w:after="0" w:afterAutospacing="0"/>
+      </w:pPr>
+      <w:r>
+        <w:rPr>
+          <w:color w:val="000000"/>
+          <w:sz w:val="22"/>
+          <w:szCs w:val="22"/>
+        </w:rPr>
+        <w:t>Dantanna’s Surf and Turf                                                              Buckhead, Georgia</w:t>
+      </w:r>
+    </w:p>
+    <w:p>
+      <w:pPr>
+        <w:pStyle w:val="NormalWeb"/>
+        <w:numPr>
+          <w:ilvl w:val="0"/>
+          <w:numId w:val="17"/>
+        </w:numPr>
+        <w:spacing w:before="0" w:beforeAutospacing="0" w:after="0" w:afterAutospacing="0"/>
+        <w:textAlignment w:val="baseline"/>
+        <w:rPr>
+          <w:color w:val="000000"/>
+          <w:sz w:val="22"/>
+          <w:szCs w:val="22"/>
+        </w:rPr>
+      </w:pPr>
+      <w:r>
+        <w:rPr>
+          <w:color w:val="000000"/>
+          <w:sz w:val="22"/>
+          <w:szCs w:val="22"/>
+        </w:rPr>
+        <w:t>Reported directly to General Manager while keeping a steady food cost, P&amp;</w:t>
+      </w:r>
+      <w:proofErr w:type="gramStart"/>
+      <w:r>
+        <w:rPr>
+          <w:color w:val="000000"/>
+          <w:sz w:val="22"/>
+          <w:szCs w:val="22"/>
+        </w:rPr>
+        <w:t>L</w:t>
+      </w:r>
+      <w:proofErr w:type="gramEnd"/>
+      <w:r>
+        <w:rPr>
+          <w:color w:val="000000"/>
+          <w:sz w:val="22"/>
+          <w:szCs w:val="22"/>
+        </w:rPr>
+        <w:t xml:space="preserve"> and budget</w:t>
+      </w:r>
+    </w:p>
+    <w:p>
+      <w:pPr>
+        <w:pStyle w:val="NormalWeb"/>
+        <w:numPr>
+          <w:ilvl w:val="0"/>
+          <w:numId w:val="17"/>
+        </w:numPr>
+        <w:spacing w:before="0" w:beforeAutospacing="0" w:after="0" w:afterAutospacing="0"/>
+        <w:textAlignment w:val="baseline"/>
+        <w:rPr>
+          <w:color w:val="000000"/>
+          <w:sz w:val="22"/>
+          <w:szCs w:val="22"/>
+        </w:rPr>
+      </w:pPr>
+      <w:r>
+        <w:rPr>
+          <w:color w:val="000000"/>
+          <w:sz w:val="22"/>
+          <w:szCs w:val="22"/>
+        </w:rPr>
+        <w:t>Participated in multiple local cooking competitions to promote restaurant</w:t>
+      </w:r>
+    </w:p>
+    <w:p>
+      <w:pPr>
+        <w:pStyle w:val="NormalWeb"/>
+        <w:numPr>
+          <w:ilvl w:val="0"/>
+          <w:numId w:val="17"/>
+        </w:numPr>
+        <w:spacing w:before="0" w:beforeAutospacing="0" w:after="0" w:afterAutospacing="0"/>
+        <w:textAlignment w:val="baseline"/>
+        <w:rPr>
+          <w:color w:val="000000"/>
+          <w:sz w:val="22"/>
+          <w:szCs w:val="22"/>
+        </w:rPr>
+      </w:pPr>
+      <w:r>
+        <w:rPr>
+          <w:color w:val="000000"/>
+          <w:sz w:val="22"/>
+          <w:szCs w:val="22"/>
+        </w:rPr>
+        <w:t>Executed 5 course chef tasting menu for VIP guests</w:t>
+      </w:r>
+    </w:p>
+    <w:p>
+      <w:pPr>
+        <w:spacing w:after="240"/>
+        <w:rPr>
+          <w:color w:val="auto"/>
+          <w:sz w:val="24"/>
+          <w:szCs w:val="24"/>
+        </w:rPr>
+      </w:pPr>
     </w:p>
     <w:p>
       <w:pPr>
@@ -836,13 +1078,15 @@
       </w:pPr>
       <w:r>
         <w:rPr>
-          <w:color w:val="000000"/>
-          <w:sz w:val="20"/>
-          <w:szCs w:val="20"/>
-        </w:rPr>
-        <w:t>Led team to reduce waste and balance budget that resulted lowering food cost by 3%</w:t>
+          <w:b/>
+          <w:bCs/>
+          <w:color w:val="000000"/>
+          <w:u w:val="single"/>
+        </w:rPr>
+        <w:t>EDUCATION </w:t>
       </w:r>
     </w:p>
+    <w:p/>
     <w:p>
       <w:pPr>
         <w:pStyle w:val="NormalWeb"/>
@@ -851,11 +1095,13 @@
       </w:pPr>
       <w:r>
         <w:rPr>
-          <w:color w:val="000000"/>
-          <w:sz w:val="20"/>
-          <w:szCs w:val="20"/>
-        </w:rPr>
-        <w:t>Successfully managed 3 outlets in absence of Executive Chef including banquets with over 200 attendees</w:t>
+          <w:b/>
+          <w:bCs/>
+          <w:color w:val="000000"/>
+          <w:sz w:val="22"/>
+          <w:szCs w:val="22"/>
+        </w:rPr>
+        <w:t>Georgia Institute of Technology- May 2021 </w:t>
       </w:r>
     </w:p>
     <w:p>
@@ -867,10 +1113,10 @@
       <w:r>
         <w:rPr>
           <w:color w:val="000000"/>
-          <w:sz w:val="20"/>
-          <w:szCs w:val="20"/>
-        </w:rPr>
-        <w:t>Recognized in burger and brew competition in Duluth </w:t>
+          <w:sz w:val="22"/>
+          <w:szCs w:val="22"/>
+        </w:rPr>
+        <w:t>Certificate Full Stack Web Development </w:t>
       </w:r>
     </w:p>
     <w:p/>
@@ -878,98 +1124,32 @@
       <w:pPr>
         <w:pStyle w:val="NormalWeb"/>
         <w:spacing w:before="0" w:beforeAutospacing="0" w:after="0" w:afterAutospacing="0"/>
+        <w:ind w:right="30"/>
       </w:pPr>
       <w:r>
         <w:rPr>
           <w:b/>
           <w:bCs/>
           <w:color w:val="000000"/>
-          <w:sz w:val="20"/>
-          <w:szCs w:val="20"/>
-        </w:rPr>
-        <w:t xml:space="preserve">Sous Chef                                                                                    </w:t>
-      </w:r>
-      <w:r>
-        <w:rPr>
-          <w:color w:val="000000"/>
-          <w:sz w:val="20"/>
-          <w:szCs w:val="20"/>
-        </w:rPr>
-        <w:t> Oct 2017 – Jan 2020</w:t>
+          <w:sz w:val="22"/>
+          <w:szCs w:val="22"/>
+        </w:rPr>
+        <w:t>Johnson and Wales University- February 2012 </w:t>
       </w:r>
     </w:p>
     <w:p>
       <w:pPr>
         <w:pStyle w:val="NormalWeb"/>
         <w:spacing w:before="0" w:beforeAutospacing="0" w:after="0" w:afterAutospacing="0"/>
-      </w:pPr>
-      <w:r>
-        <w:rPr>
-          <w:color w:val="000000"/>
-          <w:sz w:val="20"/>
-          <w:szCs w:val="20"/>
-        </w:rPr>
-        <w:t>Dantanna’s Surf and Turf                                                              Buckhead, Georgia</w:t>
-      </w:r>
-    </w:p>
-    <w:p>
-      <w:pPr>
-        <w:pStyle w:val="NormalWeb"/>
-        <w:spacing w:before="0" w:beforeAutospacing="0" w:after="0" w:afterAutospacing="0"/>
-      </w:pPr>
-      <w:r>
-        <w:rPr>
-          <w:color w:val="000000"/>
-          <w:sz w:val="20"/>
-          <w:szCs w:val="20"/>
-        </w:rPr>
-        <w:t>Reported directly to General Manager while keeping a steady food cost, P&amp;</w:t>
-      </w:r>
-      <w:proofErr w:type="gramStart"/>
-      <w:r>
-        <w:rPr>
-          <w:color w:val="000000"/>
-          <w:sz w:val="20"/>
-          <w:szCs w:val="20"/>
-        </w:rPr>
-        <w:t>L</w:t>
-      </w:r>
-      <w:proofErr w:type="gramEnd"/>
-      <w:r>
-        <w:rPr>
-          <w:color w:val="000000"/>
-          <w:sz w:val="20"/>
-          <w:szCs w:val="20"/>
-        </w:rPr>
-        <w:t xml:space="preserve"> and budget</w:t>
-      </w:r>
-    </w:p>
-    <w:p>
-      <w:pPr>
-        <w:pStyle w:val="NormalWeb"/>
-        <w:spacing w:before="0" w:beforeAutospacing="0" w:after="0" w:afterAutospacing="0"/>
-      </w:pPr>
-      <w:r>
-        <w:rPr>
-          <w:color w:val="000000"/>
-          <w:sz w:val="20"/>
-          <w:szCs w:val="20"/>
-        </w:rPr>
-        <w:t>Participated in multiple local cooking competitions to promote restaurant</w:t>
-      </w:r>
-    </w:p>
-    <w:p>
-      <w:pPr>
-        <w:pStyle w:val="NormalWeb"/>
-        <w:spacing w:before="0" w:beforeAutospacing="0" w:after="0" w:afterAutospacing="0"/>
-      </w:pPr>
-      <w:r>
-        <w:rPr>
-          <w:color w:val="000000"/>
-          <w:sz w:val="20"/>
-          <w:szCs w:val="20"/>
-        </w:rPr>
-        <w:t>Executed 5 course chef tasting menu for VIP guests</w:t>
+        <w:ind w:right="30"/>
+      </w:pPr>
+      <w:r>
+        <w:rPr>
+          <w:color w:val="000000"/>
+          <w:sz w:val="22"/>
+          <w:szCs w:val="22"/>
+        </w:rPr>
+        <w:t>Bachelor of Science: Foodservice Management </w:t>
       </w:r>
     </w:p>
     <w:p/>
@@ -978,101 +1158,17 @@
         <w:pStyle w:val="NormalWeb"/>
         <w:spacing w:before="0" w:beforeAutospacing="0" w:after="0" w:afterAutospacing="0"/>
         <w:ind w:right="30"/>
-      </w:pPr>
-      <w:r>
-        <w:rPr>
-          <w:b/>
-          <w:bCs/>
+        <w:rPr>
           <w:color w:val="000000"/>
           <w:sz w:val="20"/>
           <w:szCs w:val="20"/>
-          <w:u w:val="single"/>
-        </w:rPr>
-        <w:t>EDUCATION </w:t>
-      </w:r>
-    </w:p>
-    <w:p>
-      <w:pPr>
-        <w:pStyle w:val="NormalWeb"/>
-        <w:spacing w:before="0" w:beforeAutospacing="0" w:after="0" w:afterAutospacing="0"/>
-        <w:ind w:right="30"/>
-      </w:pPr>
-      <w:r>
-        <w:rPr>
-          <w:b/>
-          <w:bCs/>
-          <w:color w:val="000000"/>
-          <w:sz w:val="20"/>
-          <w:szCs w:val="20"/>
-        </w:rPr>
-        <w:t>Georgia Institute of Technology- May 2021 </w:t>
-      </w:r>
-    </w:p>
-    <w:p>
-      <w:pPr>
-        <w:pStyle w:val="NormalWeb"/>
-        <w:spacing w:before="0" w:beforeAutospacing="0" w:after="0" w:afterAutospacing="0"/>
-        <w:ind w:right="30"/>
-      </w:pPr>
-      <w:r>
-        <w:rPr>
-          <w:color w:val="000000"/>
-          <w:sz w:val="20"/>
-          <w:szCs w:val="20"/>
-        </w:rPr>
-        <w:t>Certificate Full Stack Web Development </w:t>
-      </w:r>
-    </w:p>
-    <w:p/>
-    <w:p>
-      <w:pPr>
-        <w:pStyle w:val="NormalWeb"/>
-        <w:spacing w:before="0" w:beforeAutospacing="0" w:after="0" w:afterAutospacing="0"/>
-        <w:ind w:right="30"/>
-      </w:pPr>
-      <w:r>
-        <w:rPr>
-          <w:b/>
-          <w:bCs/>
-          <w:color w:val="000000"/>
-          <w:sz w:val="20"/>
-          <w:szCs w:val="20"/>
-        </w:rPr>
-        <w:t>Johnson and Wales University- February 2012 </w:t>
-      </w:r>
-    </w:p>
-    <w:p>
-      <w:pPr>
-        <w:pStyle w:val="NormalWeb"/>
-        <w:spacing w:before="0" w:beforeAutospacing="0" w:after="0" w:afterAutospacing="0"/>
-        <w:ind w:right="30"/>
-        <w:rPr>
-          <w:color w:val="000000"/>
-          <w:sz w:val="20"/>
-          <w:szCs w:val="20"/>
-        </w:rPr>
-      </w:pPr>
-      <w:r>
-        <w:rPr>
-          <w:color w:val="000000"/>
-          <w:sz w:val="20"/>
-          <w:szCs w:val="20"/>
-        </w:rPr>
-        <w:t>Bachelor of Science: Foodservice Managemen</w:t>
-      </w:r>
-      <w:r>
-        <w:rPr>
-          <w:color w:val="000000"/>
-          <w:sz w:val="20"/>
-          <w:szCs w:val="20"/>
-        </w:rPr>
-        <w:t>t</w:t>
-      </w:r>
+        </w:rPr>
+      </w:pPr>
     </w:p>
     <w:sectPr>
       <w:headerReference w:type="default" r:id="rId23"/>
       <w:pgSz w:w="12240" w:h="15840"/>
-      <w:pgMar w:top="1080" w:right="1080" w:bottom="1080" w:left="1080" w:header="0" w:footer="720" w:gutter="0"/>
+      <w:pgMar w:top="720" w:right="720" w:bottom="720" w:left="720" w:header="0" w:footer="720" w:gutter="0"/>
       <w:pgNumType w:start="1"/>
       <w:cols w:space="720"/>
       <w:docGrid w:linePitch="245"/>
@@ -1402,6 +1498,155 @@
     </w:lvl>
   </w:abstractNum>
   <w:abstractNum w:abstractNumId="2" w15:restartNumberingAfterBreak="0">
+    <w:nsid w:val="2145117D"/>
+    <w:multiLevelType w:val="multilevel"/>
+    <w:tmpl w:val="1B06FEAC"/>
+    <w:lvl w:ilvl="0">
+      <w:start w:val="1"/>
+      <w:numFmt w:val="bullet"/>
+      <w:lvlText w:val=""/>
+      <w:lvlJc w:val="left"/>
+      <w:pPr>
+        <w:tabs>
+          <w:tab w:val="num" w:pos="720"/>
+        </w:tabs>
+        <w:ind w:left="720" w:hanging="360"/>
+      </w:pPr>
+      <w:rPr>
+        <w:rFonts w:ascii="Symbol" w:hAnsi="Symbol" w:hint="default"/>
+        <w:sz w:val="20"/>
+      </w:rPr>
+    </w:lvl>
+    <w:lvl w:ilvl="1" w:tentative="1">
+      <w:start w:val="1"/>
+      <w:numFmt w:val="bullet"/>
+      <w:lvlText w:val="o"/>
+      <w:lvlJc w:val="left"/>
+      <w:pPr>
+        <w:tabs>
+          <w:tab w:val="num" w:pos="1440"/>
+        </w:tabs>
+        <w:ind w:left="1440" w:hanging="360"/>
+      </w:pPr>
+      <w:rPr>
+        <w:rFonts w:ascii="Courier New" w:hAnsi="Courier New" w:hint="default"/>
+        <w:sz w:val="20"/>
+      </w:rPr>
+    </w:lvl>
+    <w:lvl w:ilvl="2" w:tentative="1">
+      <w:start w:val="1"/>
+      <w:numFmt w:val="bullet"/>
+      <w:lvlText w:val=""/>
+      <w:lvlJc w:val="left"/>
+      <w:pPr>
+        <w:tabs>
+          <w:tab w:val="num" w:pos="2160"/>
+        </w:tabs>
+        <w:ind w:left="2160" w:hanging="360"/>
+      </w:pPr>
+      <w:rPr>
+        <w:rFonts w:ascii="Wingdings" w:hAnsi="Wingdings" w:hint="default"/>
+        <w:sz w:val="20"/>
+      </w:rPr>
+    </w:lvl>
+    <w:lvl w:ilvl="3" w:tentative="1">
+      <w:start w:val="1"/>
+      <w:numFmt w:val="bullet"/>
+      <w:lvlText w:val=""/>
+      <w:lvlJc w:val="left"/>
+      <w:pPr>
+        <w:tabs>
+          <w:tab w:val="num" w:pos="2880"/>
+        </w:tabs>
+        <w:ind w:left="2880" w:hanging="360"/>
+      </w:pPr>
+      <w:rPr>
+        <w:rFonts w:ascii="Wingdings" w:hAnsi="Wingdings" w:hint="default"/>
+        <w:sz w:val="20"/>
+      </w:rPr>
+    </w:lvl>
+    <w:lvl w:ilvl="4" w:tentative="1">
+      <w:start w:val="1"/>
+      <w:numFmt w:val="bullet"/>
+      <w:lvlText w:val=""/>
+      <w:lvlJc w:val="left"/>
+      <w:pPr>
+        <w:tabs>
+          <w:tab w:val="num" w:pos="3600"/>
+        </w:tabs>
+        <w:ind w:left="3600" w:hanging="360"/>
+      </w:pPr>
+      <w:rPr>
+        <w:rFonts w:ascii="Wingdings" w:hAnsi="Wingdings" w:hint="default"/>
+        <w:sz w:val="20"/>
+      </w:rPr>
+    </w:lvl>
+    <w:lvl w:ilvl="5" w:tentative="1">
+      <w:start w:val="1"/>
+      <w:numFmt w:val="bullet"/>
+      <w:lvlText w:val=""/>
+      <w:lvlJc w:val="left"/>
+      <w:pPr>
+        <w:tabs>
+          <w:tab w:val="num" w:pos="4320"/>
+        </w:tabs>
+        <w:ind w:left="4320" w:hanging="360"/>
+      </w:pPr>
+      <w:rPr>
+        <w:rFonts w:ascii="Wingdings" w:hAnsi="Wingdings" w:hint="default"/>
+        <w:sz w:val="20"/>
+      </w:rPr>
+    </w:lvl>
+    <w:lvl w:ilvl="6" w:tentative="1">
+      <w:start w:val="1"/>
+      <w:numFmt w:val="bullet"/>
+      <w:lvlText w:val=""/>
+      <w:lvlJc w:val="left"/>
+      <w:pPr>
+        <w:tabs>
+          <w:tab w:val="num" w:pos="5040"/>
+        </w:tabs>
+        <w:ind w:left="5040" w:hanging="360"/>
+      </w:pPr>
+      <w:rPr>
+        <w:rFonts w:ascii="Wingdings" w:hAnsi="Wingdings" w:hint="default"/>
+        <w:sz w:val="20"/>
+      </w:rPr>
+    </w:lvl>
+    <w:lvl w:ilvl="7" w:tentative="1">
+      <w:start w:val="1"/>
+      <w:numFmt w:val="bullet"/>
+      <w:lvlText w:val=""/>
+      <w:lvlJc w:val="left"/>
+      <w:pPr>
+        <w:tabs>
+          <w:tab w:val="num" w:pos="5760"/>
+        </w:tabs>
+        <w:ind w:left="5760" w:hanging="360"/>
+      </w:pPr>
+      <w:rPr>
+        <w:rFonts w:ascii="Wingdings" w:hAnsi="Wingdings" w:hint="default"/>
+        <w:sz w:val="20"/>
+      </w:rPr>
+    </w:lvl>
+    <w:lvl w:ilvl="8" w:tentative="1">
+      <w:start w:val="1"/>
+      <w:numFmt w:val="bullet"/>
+      <w:lvlText w:val=""/>
+      <w:lvlJc w:val="left"/>
+      <w:pPr>
+        <w:tabs>
+          <w:tab w:val="num" w:pos="6480"/>
+        </w:tabs>
+        <w:ind w:left="6480" w:hanging="360"/>
+      </w:pPr>
+      <w:rPr>
+        <w:rFonts w:ascii="Wingdings" w:hAnsi="Wingdings" w:hint="default"/>
+        <w:sz w:val="20"/>
+      </w:rPr>
+    </w:lvl>
+  </w:abstractNum>
+  <w:abstractNum w:abstractNumId="3" w15:restartNumberingAfterBreak="0">
     <w:nsid w:val="22BD546B"/>
     <w:multiLevelType w:val="multilevel"/>
     <w:tmpl w:val="CDEC7F0C"/>
@@ -1514,7 +1759,156 @@
       </w:rPr>
     </w:lvl>
   </w:abstractNum>
-  <w:abstractNum w:abstractNumId="3" w15:restartNumberingAfterBreak="0">
+  <w:abstractNum w:abstractNumId="4" w15:restartNumberingAfterBreak="0">
+    <w:nsid w:val="26A1349F"/>
+    <w:multiLevelType w:val="multilevel"/>
+    <w:tmpl w:val="CF0E02F4"/>
+    <w:lvl w:ilvl="0">
+      <w:start w:val="1"/>
+      <w:numFmt w:val="bullet"/>
+      <w:lvlText w:val=""/>
+      <w:lvlJc w:val="left"/>
+      <w:pPr>
+        <w:tabs>
+          <w:tab w:val="num" w:pos="720"/>
+        </w:tabs>
+        <w:ind w:left="720" w:hanging="360"/>
+      </w:pPr>
+      <w:rPr>
+        <w:rFonts w:ascii="Symbol" w:hAnsi="Symbol" w:hint="default"/>
+        <w:sz w:val="20"/>
+      </w:rPr>
+    </w:lvl>
+    <w:lvl w:ilvl="1" w:tentative="1">
+      <w:start w:val="1"/>
+      <w:numFmt w:val="bullet"/>
+      <w:lvlText w:val="o"/>
+      <w:lvlJc w:val="left"/>
+      <w:pPr>
+        <w:tabs>
+          <w:tab w:val="num" w:pos="1440"/>
+        </w:tabs>
+        <w:ind w:left="1440" w:hanging="360"/>
+      </w:pPr>
+      <w:rPr>
+        <w:rFonts w:ascii="Courier New" w:hAnsi="Courier New" w:hint="default"/>
+        <w:sz w:val="20"/>
+      </w:rPr>
+    </w:lvl>
+    <w:lvl w:ilvl="2" w:tentative="1">
+      <w:start w:val="1"/>
+      <w:numFmt w:val="bullet"/>
+      <w:lvlText w:val=""/>
+      <w:lvlJc w:val="left"/>
+      <w:pPr>
+        <w:tabs>
+          <w:tab w:val="num" w:pos="2160"/>
+        </w:tabs>
+        <w:ind w:left="2160" w:hanging="360"/>
+      </w:pPr>
+      <w:rPr>
+        <w:rFonts w:ascii="Wingdings" w:hAnsi="Wingdings" w:hint="default"/>
+        <w:sz w:val="20"/>
+      </w:rPr>
+    </w:lvl>
+    <w:lvl w:ilvl="3" w:tentative="1">
+      <w:start w:val="1"/>
+      <w:numFmt w:val="bullet"/>
+      <w:lvlText w:val=""/>
+      <w:lvlJc w:val="left"/>
+      <w:pPr>
+        <w:tabs>
+          <w:tab w:val="num" w:pos="2880"/>
+        </w:tabs>
+        <w:ind w:left="2880" w:hanging="360"/>
+      </w:pPr>
+      <w:rPr>
+        <w:rFonts w:ascii="Wingdings" w:hAnsi="Wingdings" w:hint="default"/>
+        <w:sz w:val="20"/>
+      </w:rPr>
+    </w:lvl>
+    <w:lvl w:ilvl="4" w:tentative="1">
+      <w:start w:val="1"/>
+      <w:numFmt w:val="bullet"/>
+      <w:lvlText w:val=""/>
+      <w:lvlJc w:val="left"/>
+      <w:pPr>
+        <w:tabs>
+          <w:tab w:val="num" w:pos="3600"/>
+        </w:tabs>
+        <w:ind w:left="3600" w:hanging="360"/>
+      </w:pPr>
+      <w:rPr>
+        <w:rFonts w:ascii="Wingdings" w:hAnsi="Wingdings" w:hint="default"/>
+        <w:sz w:val="20"/>
+      </w:rPr>
+    </w:lvl>
+    <w:lvl w:ilvl="5" w:tentative="1">
+      <w:start w:val="1"/>
+      <w:numFmt w:val="bullet"/>
+      <w:lvlText w:val=""/>
+      <w:lvlJc w:val="left"/>
+      <w:pPr>
+        <w:tabs>
+          <w:tab w:val="num" w:pos="4320"/>
+        </w:tabs>
+        <w:ind w:left="4320" w:hanging="360"/>
+      </w:pPr>
+      <w:rPr>
+        <w:rFonts w:ascii="Wingdings" w:hAnsi="Wingdings" w:hint="default"/>
+        <w:sz w:val="20"/>
+      </w:rPr>
+    </w:lvl>
+    <w:lvl w:ilvl="6" w:tentative="1">
+      <w:start w:val="1"/>
+      <w:numFmt w:val="bullet"/>
+      <w:lvlText w:val=""/>
+      <w:lvlJc w:val="left"/>
+      <w:pPr>
+        <w:tabs>
+          <w:tab w:val="num" w:pos="5040"/>
+        </w:tabs>
+        <w:ind w:left="5040" w:hanging="360"/>
+      </w:pPr>
+      <w:rPr>
+        <w:rFonts w:ascii="Wingdings" w:hAnsi="Wingdings" w:hint="default"/>
+        <w:sz w:val="20"/>
+      </w:rPr>
+    </w:lvl>
+    <w:lvl w:ilvl="7" w:tentative="1">
+      <w:start w:val="1"/>
+      <w:numFmt w:val="bullet"/>
+      <w:lvlText w:val=""/>
+      <w:lvlJc w:val="left"/>
+      <w:pPr>
+        <w:tabs>
+          <w:tab w:val="num" w:pos="5760"/>
+        </w:tabs>
+        <w:ind w:left="5760" w:hanging="360"/>
+      </w:pPr>
+      <w:rPr>
+        <w:rFonts w:ascii="Wingdings" w:hAnsi="Wingdings" w:hint="default"/>
+        <w:sz w:val="20"/>
+      </w:rPr>
+    </w:lvl>
+    <w:lvl w:ilvl="8" w:tentative="1">
+      <w:start w:val="1"/>
+      <w:numFmt w:val="bullet"/>
+      <w:lvlText w:val=""/>
+      <w:lvlJc w:val="left"/>
+      <w:pPr>
+        <w:tabs>
+          <w:tab w:val="num" w:pos="6480"/>
+        </w:tabs>
+        <w:ind w:left="6480" w:hanging="360"/>
+      </w:pPr>
+      <w:rPr>
+        <w:rFonts w:ascii="Wingdings" w:hAnsi="Wingdings" w:hint="default"/>
+        <w:sz w:val="20"/>
+      </w:rPr>
+    </w:lvl>
+  </w:abstractNum>
+  <w:abstractNum w:abstractNumId="5" w15:restartNumberingAfterBreak="0">
     <w:nsid w:val="472D5377"/>
     <w:multiLevelType w:val="multilevel"/>
     <w:tmpl w:val="826A7F68"/>
@@ -1627,7 +2021,7 @@
       </w:rPr>
     </w:lvl>
   </w:abstractNum>
-  <w:abstractNum w:abstractNumId="4" w15:restartNumberingAfterBreak="0">
+  <w:abstractNum w:abstractNumId="6" w15:restartNumberingAfterBreak="0">
     <w:nsid w:val="48C74818"/>
     <w:multiLevelType w:val="multilevel"/>
     <w:tmpl w:val="19E6CDB4"/>
@@ -1776,7 +2170,7 @@
       </w:rPr>
     </w:lvl>
   </w:abstractNum>
-  <w:abstractNum w:abstractNumId="5" w15:restartNumberingAfterBreak="0">
+  <w:abstractNum w:abstractNumId="7" w15:restartNumberingAfterBreak="0">
     <w:nsid w:val="49A03E54"/>
     <w:multiLevelType w:val="multilevel"/>
     <w:tmpl w:val="AE5A33E6"/>
@@ -1889,7 +2283,305 @@
       </w:rPr>
     </w:lvl>
   </w:abstractNum>
-  <w:abstractNum w:abstractNumId="6" w15:restartNumberingAfterBreak="0">
+  <w:abstractNum w:abstractNumId="8" w15:restartNumberingAfterBreak="0">
+    <w:nsid w:val="4F412BD3"/>
+    <w:multiLevelType w:val="multilevel"/>
+    <w:tmpl w:val="D7AA2532"/>
+    <w:lvl w:ilvl="0">
+      <w:start w:val="1"/>
+      <w:numFmt w:val="bullet"/>
+      <w:lvlText w:val=""/>
+      <w:lvlJc w:val="left"/>
+      <w:pPr>
+        <w:tabs>
+          <w:tab w:val="num" w:pos="720"/>
+        </w:tabs>
+        <w:ind w:left="720" w:hanging="360"/>
+      </w:pPr>
+      <w:rPr>
+        <w:rFonts w:ascii="Symbol" w:hAnsi="Symbol" w:hint="default"/>
+        <w:sz w:val="20"/>
+      </w:rPr>
+    </w:lvl>
+    <w:lvl w:ilvl="1" w:tentative="1">
+      <w:start w:val="1"/>
+      <w:numFmt w:val="bullet"/>
+      <w:lvlText w:val="o"/>
+      <w:lvlJc w:val="left"/>
+      <w:pPr>
+        <w:tabs>
+          <w:tab w:val="num" w:pos="1440"/>
+        </w:tabs>
+        <w:ind w:left="1440" w:hanging="360"/>
+      </w:pPr>
+      <w:rPr>
+        <w:rFonts w:ascii="Courier New" w:hAnsi="Courier New" w:hint="default"/>
+        <w:sz w:val="20"/>
+      </w:rPr>
+    </w:lvl>
+    <w:lvl w:ilvl="2" w:tentative="1">
+      <w:start w:val="1"/>
+      <w:numFmt w:val="bullet"/>
+      <w:lvlText w:val=""/>
+      <w:lvlJc w:val="left"/>
+      <w:pPr>
+        <w:tabs>
+          <w:tab w:val="num" w:pos="2160"/>
+        </w:tabs>
+        <w:ind w:left="2160" w:hanging="360"/>
+      </w:pPr>
+      <w:rPr>
+        <w:rFonts w:ascii="Wingdings" w:hAnsi="Wingdings" w:hint="default"/>
+        <w:sz w:val="20"/>
+      </w:rPr>
+    </w:lvl>
+    <w:lvl w:ilvl="3" w:tentative="1">
+      <w:start w:val="1"/>
+      <w:numFmt w:val="bullet"/>
+      <w:lvlText w:val=""/>
+      <w:lvlJc w:val="left"/>
+      <w:pPr>
+        <w:tabs>
+          <w:tab w:val="num" w:pos="2880"/>
+        </w:tabs>
+        <w:ind w:left="2880" w:hanging="360"/>
+      </w:pPr>
+      <w:rPr>
+        <w:rFonts w:ascii="Wingdings" w:hAnsi="Wingdings" w:hint="default"/>
+        <w:sz w:val="20"/>
+      </w:rPr>
+    </w:lvl>
+    <w:lvl w:ilvl="4" w:tentative="1">
+      <w:start w:val="1"/>
+      <w:numFmt w:val="bullet"/>
+      <w:lvlText w:val=""/>
+      <w:lvlJc w:val="left"/>
+      <w:pPr>
+        <w:tabs>
+          <w:tab w:val="num" w:pos="3600"/>
+        </w:tabs>
+        <w:ind w:left="3600" w:hanging="360"/>
+      </w:pPr>
+      <w:rPr>
+        <w:rFonts w:ascii="Wingdings" w:hAnsi="Wingdings" w:hint="default"/>
+        <w:sz w:val="20"/>
+      </w:rPr>
+    </w:lvl>
+    <w:lvl w:ilvl="5" w:tentative="1">
+      <w:start w:val="1"/>
+      <w:numFmt w:val="bullet"/>
+      <w:lvlText w:val=""/>
+      <w:lvlJc w:val="left"/>
+      <w:pPr>
+        <w:tabs>
+          <w:tab w:val="num" w:pos="4320"/>
+        </w:tabs>
+        <w:ind w:left="4320" w:hanging="360"/>
+      </w:pPr>
+      <w:rPr>
+        <w:rFonts w:ascii="Wingdings" w:hAnsi="Wingdings" w:hint="default"/>
+        <w:sz w:val="20"/>
+      </w:rPr>
+    </w:lvl>
+    <w:lvl w:ilvl="6" w:tentative="1">
+      <w:start w:val="1"/>
+      <w:numFmt w:val="bullet"/>
+      <w:lvlText w:val=""/>
+      <w:lvlJc w:val="left"/>
+      <w:pPr>
+        <w:tabs>
+          <w:tab w:val="num" w:pos="5040"/>
+        </w:tabs>
+        <w:ind w:left="5040" w:hanging="360"/>
+      </w:pPr>
+      <w:rPr>
+        <w:rFonts w:ascii="Wingdings" w:hAnsi="Wingdings" w:hint="default"/>
+        <w:sz w:val="20"/>
+      </w:rPr>
+    </w:lvl>
+    <w:lvl w:ilvl="7" w:tentative="1">
+      <w:start w:val="1"/>
+      <w:numFmt w:val="bullet"/>
+      <w:lvlText w:val=""/>
+      <w:lvlJc w:val="left"/>
+      <w:pPr>
+        <w:tabs>
+          <w:tab w:val="num" w:pos="5760"/>
+        </w:tabs>
+        <w:ind w:left="5760" w:hanging="360"/>
+      </w:pPr>
+      <w:rPr>
+        <w:rFonts w:ascii="Wingdings" w:hAnsi="Wingdings" w:hint="default"/>
+        <w:sz w:val="20"/>
+      </w:rPr>
+    </w:lvl>
+    <w:lvl w:ilvl="8" w:tentative="1">
+      <w:start w:val="1"/>
+      <w:numFmt w:val="bullet"/>
+      <w:lvlText w:val=""/>
+      <w:lvlJc w:val="left"/>
+      <w:pPr>
+        <w:tabs>
+          <w:tab w:val="num" w:pos="6480"/>
+        </w:tabs>
+        <w:ind w:left="6480" w:hanging="360"/>
+      </w:pPr>
+      <w:rPr>
+        <w:rFonts w:ascii="Wingdings" w:hAnsi="Wingdings" w:hint="default"/>
+        <w:sz w:val="20"/>
+      </w:rPr>
+    </w:lvl>
+  </w:abstractNum>
+  <w:abstractNum w:abstractNumId="9" w15:restartNumberingAfterBreak="0">
+    <w:nsid w:val="588D5DC0"/>
+    <w:multiLevelType w:val="multilevel"/>
+    <w:tmpl w:val="924CF6E0"/>
+    <w:lvl w:ilvl="0">
+      <w:start w:val="1"/>
+      <w:numFmt w:val="bullet"/>
+      <w:lvlText w:val=""/>
+      <w:lvlJc w:val="left"/>
+      <w:pPr>
+        <w:tabs>
+          <w:tab w:val="num" w:pos="720"/>
+        </w:tabs>
+        <w:ind w:left="720" w:hanging="360"/>
+      </w:pPr>
+      <w:rPr>
+        <w:rFonts w:ascii="Symbol" w:hAnsi="Symbol" w:hint="default"/>
+        <w:sz w:val="20"/>
+      </w:rPr>
+    </w:lvl>
+    <w:lvl w:ilvl="1" w:tentative="1">
+      <w:start w:val="1"/>
+      <w:numFmt w:val="bullet"/>
+      <w:lvlText w:val="o"/>
+      <w:lvlJc w:val="left"/>
+      <w:pPr>
+        <w:tabs>
+          <w:tab w:val="num" w:pos="1440"/>
+        </w:tabs>
+        <w:ind w:left="1440" w:hanging="360"/>
+      </w:pPr>
+      <w:rPr>
+        <w:rFonts w:ascii="Courier New" w:hAnsi="Courier New" w:hint="default"/>
+        <w:sz w:val="20"/>
+      </w:rPr>
+    </w:lvl>
+    <w:lvl w:ilvl="2" w:tentative="1">
+      <w:start w:val="1"/>
+      <w:numFmt w:val="bullet"/>
+      <w:lvlText w:val=""/>
+      <w:lvlJc w:val="left"/>
+      <w:pPr>
+        <w:tabs>
+          <w:tab w:val="num" w:pos="2160"/>
+        </w:tabs>
+        <w:ind w:left="2160" w:hanging="360"/>
+      </w:pPr>
+      <w:rPr>
+        <w:rFonts w:ascii="Wingdings" w:hAnsi="Wingdings" w:hint="default"/>
+        <w:sz w:val="20"/>
+      </w:rPr>
+    </w:lvl>
+    <w:lvl w:ilvl="3" w:tentative="1">
+      <w:start w:val="1"/>
+      <w:numFmt w:val="bullet"/>
+      <w:lvlText w:val=""/>
+      <w:lvlJc w:val="left"/>
+      <w:pPr>
+        <w:tabs>
+          <w:tab w:val="num" w:pos="2880"/>
+        </w:tabs>
+        <w:ind w:left="2880" w:hanging="360"/>
+      </w:pPr>
+      <w:rPr>
+        <w:rFonts w:ascii="Wingdings" w:hAnsi="Wingdings" w:hint="default"/>
+        <w:sz w:val="20"/>
+      </w:rPr>
+    </w:lvl>
+    <w:lvl w:ilvl="4" w:tentative="1">
+      <w:start w:val="1"/>
+      <w:numFmt w:val="bullet"/>
+      <w:lvlText w:val=""/>
+      <w:lvlJc w:val="left"/>
+      <w:pPr>
+        <w:tabs>
+          <w:tab w:val="num" w:pos="3600"/>
+        </w:tabs>
+        <w:ind w:left="3600" w:hanging="360"/>
+      </w:pPr>
+      <w:rPr>
+        <w:rFonts w:ascii="Wingdings" w:hAnsi="Wingdings" w:hint="default"/>
+        <w:sz w:val="20"/>
+      </w:rPr>
+    </w:lvl>
+    <w:lvl w:ilvl="5" w:tentative="1">
+      <w:start w:val="1"/>
+      <w:numFmt w:val="bullet"/>
+      <w:lvlText w:val=""/>
+      <w:lvlJc w:val="left"/>
+      <w:pPr>
+        <w:tabs>
+          <w:tab w:val="num" w:pos="4320"/>
+        </w:tabs>
+        <w:ind w:left="4320" w:hanging="360"/>
+      </w:pPr>
+      <w:rPr>
+        <w:rFonts w:ascii="Wingdings" w:hAnsi="Wingdings" w:hint="default"/>
+        <w:sz w:val="20"/>
+      </w:rPr>
+    </w:lvl>
+    <w:lvl w:ilvl="6" w:tentative="1">
+      <w:start w:val="1"/>
+      <w:numFmt w:val="bullet"/>
+      <w:lvlText w:val=""/>
+      <w:lvlJc w:val="left"/>
+      <w:pPr>
+        <w:tabs>
+          <w:tab w:val="num" w:pos="5040"/>
+        </w:tabs>
+        <w:ind w:left="5040" w:hanging="360"/>
+      </w:pPr>
+      <w:rPr>
+        <w:rFonts w:ascii="Wingdings" w:hAnsi="Wingdings" w:hint="default"/>
+        <w:sz w:val="20"/>
+      </w:rPr>
+    </w:lvl>
+    <w:lvl w:ilvl="7" w:tentative="1">
+      <w:start w:val="1"/>
+      <w:numFmt w:val="bullet"/>
+      <w:lvlText w:val=""/>
+      <w:lvlJc w:val="left"/>
+      <w:pPr>
+        <w:tabs>
+          <w:tab w:val="num" w:pos="5760"/>
+        </w:tabs>
+        <w:ind w:left="5760" w:hanging="360"/>
+      </w:pPr>
+      <w:rPr>
+        <w:rFonts w:ascii="Wingdings" w:hAnsi="Wingdings" w:hint="default"/>
+        <w:sz w:val="20"/>
+      </w:rPr>
+    </w:lvl>
+    <w:lvl w:ilvl="8" w:tentative="1">
+      <w:start w:val="1"/>
+      <w:numFmt w:val="bullet"/>
+      <w:lvlText w:val=""/>
+      <w:lvlJc w:val="left"/>
+      <w:pPr>
+        <w:tabs>
+          <w:tab w:val="num" w:pos="6480"/>
+        </w:tabs>
+        <w:ind w:left="6480" w:hanging="360"/>
+      </w:pPr>
+      <w:rPr>
+        <w:rFonts w:ascii="Wingdings" w:hAnsi="Wingdings" w:hint="default"/>
+        <w:sz w:val="20"/>
+      </w:rPr>
+    </w:lvl>
+  </w:abstractNum>
+  <w:abstractNum w:abstractNumId="10" w15:restartNumberingAfterBreak="0">
     <w:nsid w:val="5B9A6196"/>
     <w:multiLevelType w:val="multilevel"/>
     <w:tmpl w:val="2C0C1DCC"/>
@@ -2038,7 +2730,7 @@
       </w:rPr>
     </w:lvl>
   </w:abstractNum>
-  <w:abstractNum w:abstractNumId="7" w15:restartNumberingAfterBreak="0">
+  <w:abstractNum w:abstractNumId="11" w15:restartNumberingAfterBreak="0">
     <w:nsid w:val="688924D2"/>
     <w:multiLevelType w:val="multilevel"/>
     <w:tmpl w:val="78EEC220"/>
@@ -2187,7 +2879,156 @@
       </w:rPr>
     </w:lvl>
   </w:abstractNum>
-  <w:abstractNum w:abstractNumId="8" w15:restartNumberingAfterBreak="0">
+  <w:abstractNum w:abstractNumId="12" w15:restartNumberingAfterBreak="0">
+    <w:nsid w:val="697F7E8D"/>
+    <w:multiLevelType w:val="multilevel"/>
+    <w:tmpl w:val="8708A402"/>
+    <w:lvl w:ilvl="0">
+      <w:start w:val="1"/>
+      <w:numFmt w:val="bullet"/>
+      <w:lvlText w:val=""/>
+      <w:lvlJc w:val="left"/>
+      <w:pPr>
+        <w:tabs>
+          <w:tab w:val="num" w:pos="720"/>
+        </w:tabs>
+        <w:ind w:left="720" w:hanging="360"/>
+      </w:pPr>
+      <w:rPr>
+        <w:rFonts w:ascii="Symbol" w:hAnsi="Symbol" w:hint="default"/>
+        <w:sz w:val="20"/>
+      </w:rPr>
+    </w:lvl>
+    <w:lvl w:ilvl="1" w:tentative="1">
+      <w:start w:val="1"/>
+      <w:numFmt w:val="bullet"/>
+      <w:lvlText w:val="o"/>
+      <w:lvlJc w:val="left"/>
+      <w:pPr>
+        <w:tabs>
+          <w:tab w:val="num" w:pos="1440"/>
+        </w:tabs>
+        <w:ind w:left="1440" w:hanging="360"/>
+      </w:pPr>
+      <w:rPr>
+        <w:rFonts w:ascii="Courier New" w:hAnsi="Courier New" w:hint="default"/>
+        <w:sz w:val="20"/>
+      </w:rPr>
+    </w:lvl>
+    <w:lvl w:ilvl="2" w:tentative="1">
+      <w:start w:val="1"/>
+      <w:numFmt w:val="bullet"/>
+      <w:lvlText w:val=""/>
+      <w:lvlJc w:val="left"/>
+      <w:pPr>
+        <w:tabs>
+          <w:tab w:val="num" w:pos="2160"/>
+        </w:tabs>
+        <w:ind w:left="2160" w:hanging="360"/>
+      </w:pPr>
+      <w:rPr>
+        <w:rFonts w:ascii="Wingdings" w:hAnsi="Wingdings" w:hint="default"/>
+        <w:sz w:val="20"/>
+      </w:rPr>
+    </w:lvl>
+    <w:lvl w:ilvl="3" w:tentative="1">
+      <w:start w:val="1"/>
+      <w:numFmt w:val="bullet"/>
+      <w:lvlText w:val=""/>
+      <w:lvlJc w:val="left"/>
+      <w:pPr>
+        <w:tabs>
+          <w:tab w:val="num" w:pos="2880"/>
+        </w:tabs>
+        <w:ind w:left="2880" w:hanging="360"/>
+      </w:pPr>
+      <w:rPr>
+        <w:rFonts w:ascii="Wingdings" w:hAnsi="Wingdings" w:hint="default"/>
+        <w:sz w:val="20"/>
+      </w:rPr>
+    </w:lvl>
+    <w:lvl w:ilvl="4" w:tentative="1">
+      <w:start w:val="1"/>
+      <w:numFmt w:val="bullet"/>
+      <w:lvlText w:val=""/>
+      <w:lvlJc w:val="left"/>
+      <w:pPr>
+        <w:tabs>
+          <w:tab w:val="num" w:pos="3600"/>
+        </w:tabs>
+        <w:ind w:left="3600" w:hanging="360"/>
+      </w:pPr>
+      <w:rPr>
+        <w:rFonts w:ascii="Wingdings" w:hAnsi="Wingdings" w:hint="default"/>
+        <w:sz w:val="20"/>
+      </w:rPr>
+    </w:lvl>
+    <w:lvl w:ilvl="5" w:tentative="1">
+      <w:start w:val="1"/>
+      <w:numFmt w:val="bullet"/>
+      <w:lvlText w:val=""/>
+      <w:lvlJc w:val="left"/>
+      <w:pPr>
+        <w:tabs>
+          <w:tab w:val="num" w:pos="4320"/>
+        </w:tabs>
+        <w:ind w:left="4320" w:hanging="360"/>
+      </w:pPr>
+      <w:rPr>
+        <w:rFonts w:ascii="Wingdings" w:hAnsi="Wingdings" w:hint="default"/>
+        <w:sz w:val="20"/>
+      </w:rPr>
+    </w:lvl>
+    <w:lvl w:ilvl="6" w:tentative="1">
+      <w:start w:val="1"/>
+      <w:numFmt w:val="bullet"/>
+      <w:lvlText w:val=""/>
+      <w:lvlJc w:val="left"/>
+      <w:pPr>
+        <w:tabs>
+          <w:tab w:val="num" w:pos="5040"/>
+        </w:tabs>
+        <w:ind w:left="5040" w:hanging="360"/>
+      </w:pPr>
+      <w:rPr>
+        <w:rFonts w:ascii="Wingdings" w:hAnsi="Wingdings" w:hint="default"/>
+        <w:sz w:val="20"/>
+      </w:rPr>
+    </w:lvl>
+    <w:lvl w:ilvl="7" w:tentative="1">
+      <w:start w:val="1"/>
+      <w:numFmt w:val="bullet"/>
+      <w:lvlText w:val=""/>
+      <w:lvlJc w:val="left"/>
+      <w:pPr>
+        <w:tabs>
+          <w:tab w:val="num" w:pos="5760"/>
+        </w:tabs>
+        <w:ind w:left="5760" w:hanging="360"/>
+      </w:pPr>
+      <w:rPr>
+        <w:rFonts w:ascii="Wingdings" w:hAnsi="Wingdings" w:hint="default"/>
+        <w:sz w:val="20"/>
+      </w:rPr>
+    </w:lvl>
+    <w:lvl w:ilvl="8" w:tentative="1">
+      <w:start w:val="1"/>
+      <w:numFmt w:val="bullet"/>
+      <w:lvlText w:val=""/>
+      <w:lvlJc w:val="left"/>
+      <w:pPr>
+        <w:tabs>
+          <w:tab w:val="num" w:pos="6480"/>
+        </w:tabs>
+        <w:ind w:left="6480" w:hanging="360"/>
+      </w:pPr>
+      <w:rPr>
+        <w:rFonts w:ascii="Wingdings" w:hAnsi="Wingdings" w:hint="default"/>
+        <w:sz w:val="20"/>
+      </w:rPr>
+    </w:lvl>
+  </w:abstractNum>
+  <w:abstractNum w:abstractNumId="13" w15:restartNumberingAfterBreak="0">
     <w:nsid w:val="6A7A1A1A"/>
     <w:multiLevelType w:val="multilevel"/>
     <w:tmpl w:val="380C8366"/>
@@ -2300,7 +3141,7 @@
       </w:rPr>
     </w:lvl>
   </w:abstractNum>
-  <w:abstractNum w:abstractNumId="9" w15:restartNumberingAfterBreak="0">
+  <w:abstractNum w:abstractNumId="14" w15:restartNumberingAfterBreak="0">
     <w:nsid w:val="73D909FC"/>
     <w:multiLevelType w:val="multilevel"/>
     <w:tmpl w:val="60BEDB6A"/>
@@ -2449,7 +3290,7 @@
       </w:rPr>
     </w:lvl>
   </w:abstractNum>
-  <w:abstractNum w:abstractNumId="10" w15:restartNumberingAfterBreak="0">
+  <w:abstractNum w:abstractNumId="15" w15:restartNumberingAfterBreak="0">
     <w:nsid w:val="7DCB3545"/>
     <w:multiLevelType w:val="multilevel"/>
     <w:tmpl w:val="90801174"/>
@@ -2598,7 +3439,7 @@
       </w:rPr>
     </w:lvl>
   </w:abstractNum>
-  <w:abstractNum w:abstractNumId="11" w15:restartNumberingAfterBreak="0">
+  <w:abstractNum w:abstractNumId="16" w15:restartNumberingAfterBreak="0">
     <w:nsid w:val="7F9B2559"/>
     <w:multiLevelType w:val="multilevel"/>
     <w:tmpl w:val="11C27CB8"/>
@@ -2748,40 +3589,55 @@
     </w:lvl>
   </w:abstractNum>
   <w:num w:numId="1">
-    <w:abstractNumId w:val="2"/>
+    <w:abstractNumId w:val="3"/>
   </w:num>
   <w:num w:numId="2">
-    <w:abstractNumId w:val="5"/>
+    <w:abstractNumId w:val="7"/>
   </w:num>
   <w:num w:numId="3">
-    <w:abstractNumId w:val="3"/>
+    <w:abstractNumId w:val="5"/>
   </w:num>
   <w:num w:numId="4">
     <w:abstractNumId w:val="1"/>
   </w:num>
   <w:num w:numId="5">
-    <w:abstractNumId w:val="8"/>
+    <w:abstractNumId w:val="13"/>
   </w:num>
   <w:num w:numId="6">
-    <w:abstractNumId w:val="7"/>
+    <w:abstractNumId w:val="11"/>
   </w:num>
   <w:num w:numId="7">
+    <w:abstractNumId w:val="10"/>
+  </w:num>
+  <w:num w:numId="8">
     <w:abstractNumId w:val="6"/>
   </w:num>
-  <w:num w:numId="8">
-    <w:abstractNumId w:val="4"/>
-  </w:num>
   <w:num w:numId="9">
-    <w:abstractNumId w:val="10"/>
+    <w:abstractNumId w:val="15"/>
   </w:num>
   <w:num w:numId="10">
-    <w:abstractNumId w:val="9"/>
+    <w:abstractNumId w:val="14"/>
   </w:num>
   <w:num w:numId="11">
-    <w:abstractNumId w:val="11"/>
+    <w:abstractNumId w:val="16"/>
   </w:num>
   <w:num w:numId="12">
     <w:abstractNumId w:val="0"/>
+  </w:num>
+  <w:num w:numId="13">
+    <w:abstractNumId w:val="12"/>
+  </w:num>
+  <w:num w:numId="14">
+    <w:abstractNumId w:val="4"/>
+  </w:num>
+  <w:num w:numId="15">
+    <w:abstractNumId w:val="8"/>
+  </w:num>
+  <w:num w:numId="16">
+    <w:abstractNumId w:val="2"/>
+  </w:num>
+  <w:num w:numId="17">
+    <w:abstractNumId w:val="9"/>
   </w:num>
 </w:numbering>
 </file>
@@ -3419,6 +4275,18 @@
       <w:lang w:val="en-US"/>
     </w:rPr>
   </w:style>
+  <w:style w:type="character" w:styleId="FollowedHyperlink">
+    <w:name w:val="FollowedHyperlink"/>
+    <w:basedOn w:val="DefaultParagraphFont"/>
+    <w:uiPriority w:val="99"/>
+    <w:semiHidden/>
+    <w:unhideWhenUsed/>
+    <w:rsid w:val="00A31BF2"/>
+    <w:rPr>
+      <w:color w:val="800080" w:themeColor="followedHyperlink"/>
+      <w:u w:val="single"/>
+    </w:rPr>
+  </w:style>
 </w:styles>
 </file>
 

</xml_diff>

<commit_message>
resume update for reliability
</commit_message>
<xml_diff>
--- a/assets/Resume Anthony Dominguez.docx
+++ b/assets/Resume Anthony Dominguez.docx
@@ -96,7 +96,37 @@
             <w:szCs w:val="22"/>
             <w:lang w:val="nl-NL"/>
           </w:rPr>
-          <w:t>https://www.linkedin.com/in/anthony-dominguez-4884529b/</w:t>
+          <w:t>https://www.linkedin.c</w:t>
+        </w:r>
+        <w:r>
+          <w:rPr>
+            <w:rStyle w:val="Hyperlink"/>
+            <w:color w:val="1155CC"/>
+            <w:sz w:val="22"/>
+            <w:szCs w:val="22"/>
+            <w:lang w:val="nl-NL"/>
+          </w:rPr>
+          <w:t>o</w:t>
+        </w:r>
+        <w:r>
+          <w:rPr>
+            <w:rStyle w:val="Hyperlink"/>
+            <w:color w:val="1155CC"/>
+            <w:sz w:val="22"/>
+            <w:szCs w:val="22"/>
+            <w:lang w:val="nl-NL"/>
+          </w:rPr>
+          <w:t>m</w:t>
+        </w:r>
+        <w:r>
+          <w:rPr>
+            <w:rStyle w:val="Hyperlink"/>
+            <w:color w:val="1155CC"/>
+            <w:sz w:val="22"/>
+            <w:szCs w:val="22"/>
+            <w:lang w:val="nl-NL"/>
+          </w:rPr>
+          <w:t>/in/anthony-dominguez-4884529b/</w:t>
         </w:r>
       </w:hyperlink>
       <w:r>
@@ -113,18 +143,13 @@
       <w:pPr>
         <w:pStyle w:val="NormalWeb"/>
         <w:spacing w:before="0" w:beforeAutospacing="0" w:after="0" w:afterAutospacing="0"/>
+        <w:jc w:val="center"/>
         <w:rPr>
           <w:sz w:val="22"/>
           <w:szCs w:val="22"/>
           <w:lang w:val="nl-NL"/>
         </w:rPr>
       </w:pPr>
-      <w:r>
-        <w:rPr>
-          <w:lang w:val="nl-NL"/>
-        </w:rPr>
-        <w:t xml:space="preserve">                                        </w:t>
-      </w:r>
       <w:hyperlink r:id="rId9" w:history="1">
         <w:r>
           <w:rPr>
@@ -133,7 +158,7 @@
             <w:szCs w:val="22"/>
             <w:lang w:val="nl-NL"/>
           </w:rPr>
-          <w:t>https://anthonydominguez86.github.io/anthony-dominguez-86-react/</w:t>
+          <w:t>https://anthonydominguez86.github.io/anthony-dominguez-86/index.html</w:t>
         </w:r>
       </w:hyperlink>
     </w:p>
@@ -194,7 +219,43 @@
           <w:sz w:val="22"/>
           <w:szCs w:val="22"/>
         </w:rPr>
-        <w:t>Full stack web developer recently earned a certificate in full stack web development from Georgia Institute of Technology.  Skills in HTML, CSS, JS, React with extreme proficiency under challenging situations, ability to meet deadlines, and ability to work and be efficient with a team. With every project a goal is to fully understand the execution of the code for server software and also create a functional and useful tool for the client software. Recently finished a team project that allows web developers the ability to connect, set up and host meetings, and live chat. </w:t>
+        <w:t xml:space="preserve">Full stack web developer recently earned a certificate in full stack web development from Georgia Institute of Technology.  Skills in HTML, CSS, JS, </w:t>
+      </w:r>
+      <w:proofErr w:type="gramStart"/>
+      <w:r>
+        <w:rPr>
+          <w:color w:val="000000"/>
+          <w:sz w:val="22"/>
+          <w:szCs w:val="22"/>
+        </w:rPr>
+        <w:t>React</w:t>
+      </w:r>
+      <w:proofErr w:type="gramEnd"/>
+      <w:r>
+        <w:rPr>
+          <w:color w:val="000000"/>
+          <w:sz w:val="22"/>
+          <w:szCs w:val="22"/>
+        </w:rPr>
+        <w:t xml:space="preserve"> with extreme proficiency under challenging situations, ability to meet deadlines, and ability to work and be efficient with a team. With every project a goal is to fully understand the execution of the code for server software </w:t>
+      </w:r>
+      <w:proofErr w:type="gramStart"/>
+      <w:r>
+        <w:rPr>
+          <w:color w:val="000000"/>
+          <w:sz w:val="22"/>
+          <w:szCs w:val="22"/>
+        </w:rPr>
+        <w:t>and also</w:t>
+      </w:r>
+      <w:proofErr w:type="gramEnd"/>
+      <w:r>
+        <w:rPr>
+          <w:color w:val="000000"/>
+          <w:sz w:val="22"/>
+          <w:szCs w:val="22"/>
+        </w:rPr>
+        <w:t xml:space="preserve"> create a functional and useful tool for the client software. Recently finished a team project that allows web developers the ability to connect, set up and host meetings, and live chat. </w:t>
       </w:r>
     </w:p>
     <w:p/>
@@ -982,7 +1043,25 @@
           <w:sz w:val="22"/>
           <w:szCs w:val="22"/>
         </w:rPr>
-        <w:t>Reported directly to General Manager while keeping a steady food cost, P&amp;L and budget</w:t>
+        <w:t>Reported directly to General Manager while keeping a steady food cost, P&amp;</w:t>
+      </w:r>
+      <w:proofErr w:type="gramStart"/>
+      <w:r>
+        <w:rPr>
+          <w:color w:val="000000"/>
+          <w:sz w:val="22"/>
+          <w:szCs w:val="22"/>
+        </w:rPr>
+        <w:t>L</w:t>
+      </w:r>
+      <w:proofErr w:type="gramEnd"/>
+      <w:r>
+        <w:rPr>
+          <w:color w:val="000000"/>
+          <w:sz w:val="22"/>
+          <w:szCs w:val="22"/>
+        </w:rPr>
+        <w:t xml:space="preserve"> and budget</w:t>
       </w:r>
     </w:p>
     <w:p>

</xml_diff>